<commit_message>
Unterscheidung zwischen crc32.exe und crc32 in Memory
</commit_message>
<xml_diff>
--- a/ZIP64/ZIP_Struktur.docx
+++ b/ZIP64/ZIP_Struktur.docx
@@ -34092,6 +34092,7 @@
       </w:r>
     </w:p>
     <w:p>
+      <w:bookmarkStart w:id="0" w:name="_GoBack"/>
       <w:r>
         <w:rPr>
           <w:b/>
@@ -34109,7 +34110,11 @@
         <w:t>(</w:t>
       </w:r>
       <w:r>
-        <w:t>Zwei Dateien 8,47 GB, 9‘104‘386‘118 Bytes</w:t>
+        <w:t>Zwei Dateien 8</w:t>
+      </w:r>
+      <w:bookmarkEnd w:id="0"/>
+      <w:r>
+        <w:t>,47 GB, 9‘104‘386‘118 Bytes</w:t>
       </w:r>
       <w:r>
         <w:t>)</w:t>
@@ -38486,3635 +38491,9 @@
           <w:rFonts w:ascii="Courier New" w:hAnsi="Courier New" w:cs="Courier New"/>
           <w:sz w:val="16"/>
           <w:szCs w:val="16"/>
-        </w:rPr>
-      </w:pPr>
-      <w:r>
-        <w:rPr>
-          <w:rFonts w:ascii="Courier New" w:hAnsi="Courier New" w:cs="Courier New"/>
-          <w:sz w:val="16"/>
-          <w:szCs w:val="16"/>
-        </w:rPr>
-        <w:lastRenderedPageBreak/>
-        <w:t>C:\TEMP\ZIP64&gt;run_ziptest.bat largeZIP64.zip</w:t>
-      </w:r>
-    </w:p>
-    <w:p>
-      <w:pPr>
-        <w:spacing w:after="0" w:line="180" w:lineRule="exact"/>
-        <w:rPr>
-          <w:rFonts w:ascii="Courier New" w:hAnsi="Courier New" w:cs="Courier New"/>
-          <w:sz w:val="16"/>
-          <w:szCs w:val="16"/>
-        </w:rPr>
-      </w:pPr>
-    </w:p>
-    <w:p>
-      <w:pPr>
-        <w:spacing w:after="0" w:line="180" w:lineRule="exact"/>
-        <w:rPr>
-          <w:rFonts w:ascii="Courier New" w:hAnsi="Courier New" w:cs="Courier New"/>
-          <w:sz w:val="16"/>
-          <w:szCs w:val="16"/>
-        </w:rPr>
-      </w:pPr>
-      <w:r>
-        <w:rPr>
-          <w:rFonts w:ascii="Courier New" w:hAnsi="Courier New" w:cs="Courier New"/>
-          <w:sz w:val="16"/>
-          <w:szCs w:val="16"/>
-        </w:rPr>
-        <w:t>DotNet UNZIP ++++++++++++++++++++++++++++++++++++++++++++++++++++++++++++++++++++++++++++++++++++++++++++++++++++</w:t>
-      </w:r>
-    </w:p>
-    <w:p>
-      <w:pPr>
-        <w:spacing w:after="0" w:line="180" w:lineRule="exact"/>
-        <w:rPr>
-          <w:rFonts w:ascii="Courier New" w:hAnsi="Courier New" w:cs="Courier New"/>
-          <w:sz w:val="16"/>
-          <w:szCs w:val="16"/>
-        </w:rPr>
-      </w:pPr>
-    </w:p>
-    <w:p>
-      <w:pPr>
-        <w:spacing w:after="0" w:line="180" w:lineRule="exact"/>
-        <w:rPr>
-          <w:rFonts w:ascii="Courier New" w:hAnsi="Courier New" w:cs="Courier New"/>
-          <w:sz w:val="16"/>
-          <w:szCs w:val="16"/>
-        </w:rPr>
-      </w:pPr>
-      <w:r>
-        <w:rPr>
-          <w:rFonts w:ascii="Courier New" w:hAnsi="Courier New" w:cs="Courier New"/>
-          <w:sz w:val="16"/>
-          <w:szCs w:val="16"/>
-        </w:rPr>
-        <w:t xml:space="preserve">C:\TEMP\ZIP64&gt;"P:\KOST\Dokumentation\11 </w:t>
-      </w:r>
-      <w:proofErr w:type="spellStart"/>
-      <w:r>
-        <w:rPr>
-          <w:rFonts w:ascii="Courier New" w:hAnsi="Courier New" w:cs="Courier New"/>
-          <w:sz w:val="16"/>
-          <w:szCs w:val="16"/>
-        </w:rPr>
-        <w:t>Technotes</w:t>
-      </w:r>
-      <w:proofErr w:type="spellEnd"/>
-      <w:r>
-        <w:rPr>
-          <w:rFonts w:ascii="Courier New" w:hAnsi="Courier New" w:cs="Courier New"/>
-          <w:sz w:val="16"/>
-          <w:szCs w:val="16"/>
-        </w:rPr>
-        <w:t>\ZIP\</w:t>
-      </w:r>
-      <w:proofErr w:type="spellStart"/>
-      <w:r>
-        <w:rPr>
-          <w:rFonts w:ascii="Courier New" w:hAnsi="Courier New" w:cs="Courier New"/>
-          <w:sz w:val="16"/>
-          <w:szCs w:val="16"/>
-        </w:rPr>
-        <w:t>CLI_progs</w:t>
-      </w:r>
-      <w:proofErr w:type="spellEnd"/>
-      <w:r>
-        <w:rPr>
-          <w:rFonts w:ascii="Courier New" w:hAnsi="Courier New" w:cs="Courier New"/>
-          <w:sz w:val="16"/>
-          <w:szCs w:val="16"/>
-        </w:rPr>
-        <w:t>\unzip.exe" -t largeZIP64.zip</w:t>
-      </w:r>
-    </w:p>
-    <w:p>
-      <w:pPr>
-        <w:spacing w:after="0" w:line="180" w:lineRule="exact"/>
-        <w:rPr>
-          <w:rFonts w:ascii="Courier New" w:hAnsi="Courier New" w:cs="Courier New"/>
-          <w:sz w:val="16"/>
-          <w:szCs w:val="16"/>
           <w:lang w:val="en-US"/>
         </w:rPr>
       </w:pPr>
-      <w:proofErr w:type="spellStart"/>
-      <w:r>
-        <w:rPr>
-          <w:rFonts w:ascii="Courier New" w:hAnsi="Courier New" w:cs="Courier New"/>
-          <w:sz w:val="16"/>
-          <w:szCs w:val="16"/>
-          <w:lang w:val="en-US"/>
-        </w:rPr>
-        <w:t>Zipfile</w:t>
-      </w:r>
-      <w:proofErr w:type="spellEnd"/>
-      <w:r>
-        <w:rPr>
-          <w:rFonts w:ascii="Courier New" w:hAnsi="Courier New" w:cs="Courier New"/>
-          <w:sz w:val="16"/>
-          <w:szCs w:val="16"/>
-          <w:lang w:val="en-US"/>
-        </w:rPr>
-        <w:t>: largeZIP64.zip</w:t>
-      </w:r>
-    </w:p>
-    <w:p>
-      <w:pPr>
-        <w:spacing w:after="0" w:line="180" w:lineRule="exact"/>
-        <w:rPr>
-          <w:rFonts w:ascii="Courier New" w:hAnsi="Courier New" w:cs="Courier New"/>
-          <w:sz w:val="16"/>
-          <w:szCs w:val="16"/>
-          <w:lang w:val="en-US"/>
-        </w:rPr>
-      </w:pPr>
-    </w:p>
-    <w:p>
-      <w:pPr>
-        <w:spacing w:after="0" w:line="180" w:lineRule="exact"/>
-        <w:rPr>
-          <w:rFonts w:ascii="Courier New" w:hAnsi="Courier New" w:cs="Courier New"/>
-          <w:sz w:val="16"/>
-          <w:szCs w:val="16"/>
-          <w:lang w:val="en-US"/>
-        </w:rPr>
-      </w:pPr>
-      <w:r>
-        <w:rPr>
-          <w:rFonts w:ascii="Courier New" w:hAnsi="Courier New" w:cs="Courier New"/>
-          <w:sz w:val="16"/>
-          <w:szCs w:val="16"/>
-          <w:lang w:val="en-US"/>
-        </w:rPr>
-        <w:t xml:space="preserve">Modified                     </w:t>
-      </w:r>
-      <w:proofErr w:type="gramStart"/>
-      <w:r>
-        <w:rPr>
-          <w:rFonts w:ascii="Courier New" w:hAnsi="Courier New" w:cs="Courier New"/>
-          <w:sz w:val="16"/>
-          <w:szCs w:val="16"/>
-          <w:lang w:val="en-US"/>
-        </w:rPr>
-        <w:t>Size  Ratio</w:t>
-      </w:r>
-      <w:proofErr w:type="gramEnd"/>
-      <w:r>
-        <w:rPr>
-          <w:rFonts w:ascii="Courier New" w:hAnsi="Courier New" w:cs="Courier New"/>
-          <w:sz w:val="16"/>
-          <w:szCs w:val="16"/>
-          <w:lang w:val="en-US"/>
-        </w:rPr>
-        <w:t xml:space="preserve">      Packed  pw?      CRC Filename</w:t>
-      </w:r>
-    </w:p>
-    <w:p>
-      <w:pPr>
-        <w:spacing w:after="0" w:line="180" w:lineRule="exact"/>
-        <w:rPr>
-          <w:rFonts w:ascii="Courier New" w:hAnsi="Courier New" w:cs="Courier New"/>
-          <w:sz w:val="16"/>
-          <w:szCs w:val="16"/>
-          <w:lang w:val="en-US"/>
-        </w:rPr>
-      </w:pPr>
-      <w:r>
-        <w:rPr>
-          <w:rFonts w:ascii="Courier New" w:hAnsi="Courier New" w:cs="Courier New"/>
-          <w:sz w:val="16"/>
-          <w:szCs w:val="16"/>
-          <w:lang w:val="en-US"/>
-        </w:rPr>
-        <w:t>--------------------------------------------------------------------------------</w:t>
-      </w:r>
-    </w:p>
-    <w:p>
-      <w:pPr>
-        <w:spacing w:after="0" w:line="180" w:lineRule="exact"/>
-        <w:rPr>
-          <w:rFonts w:ascii="Courier New" w:hAnsi="Courier New" w:cs="Courier New"/>
-          <w:sz w:val="16"/>
-          <w:szCs w:val="16"/>
-          <w:lang w:val="en-US"/>
-        </w:rPr>
-      </w:pPr>
-      <w:r>
-        <w:rPr>
-          <w:rFonts w:ascii="Courier New" w:hAnsi="Courier New" w:cs="Courier New"/>
-          <w:sz w:val="16"/>
-          <w:szCs w:val="16"/>
-          <w:lang w:val="en-US"/>
-        </w:rPr>
-        <w:t>2015-02-12 13:29:26             0     0%           0    N 00000000 large/</w:t>
-      </w:r>
-    </w:p>
-    <w:p>
-      <w:pPr>
-        <w:spacing w:after="0" w:line="180" w:lineRule="exact"/>
-        <w:rPr>
-          <w:rFonts w:ascii="Courier New" w:hAnsi="Courier New" w:cs="Courier New"/>
-          <w:sz w:val="16"/>
-          <w:szCs w:val="16"/>
-          <w:lang w:val="en-US"/>
-        </w:rPr>
-      </w:pPr>
-      <w:r>
-        <w:rPr>
-          <w:rFonts w:ascii="Courier New" w:hAnsi="Courier New" w:cs="Courier New"/>
-          <w:sz w:val="16"/>
-          <w:szCs w:val="16"/>
-          <w:lang w:val="en-US"/>
-        </w:rPr>
-        <w:t>2015-01-30 15:29:08    4552192788     0%   4552192788    N 63FEE408 large/payload.cs1</w:t>
-      </w:r>
-    </w:p>
-    <w:p>
-      <w:pPr>
-        <w:spacing w:after="0" w:line="180" w:lineRule="exact"/>
-        <w:rPr>
-          <w:rFonts w:ascii="Courier New" w:hAnsi="Courier New" w:cs="Courier New"/>
-          <w:sz w:val="16"/>
-          <w:szCs w:val="16"/>
-          <w:lang w:val="en-US"/>
-        </w:rPr>
-      </w:pPr>
-      <w:r>
-        <w:rPr>
-          <w:rFonts w:ascii="Courier New" w:hAnsi="Courier New" w:cs="Courier New"/>
-          <w:sz w:val="16"/>
-          <w:szCs w:val="16"/>
-          <w:lang w:val="en-US"/>
-        </w:rPr>
-        <w:t>2015-01-30 15:29:08    4552192788     0%   4552192788    N 63FEE408 large/payload.cs2</w:t>
-      </w:r>
-    </w:p>
-    <w:p>
-      <w:pPr>
-        <w:spacing w:after="0" w:line="180" w:lineRule="exact"/>
-        <w:rPr>
-          <w:rFonts w:ascii="Courier New" w:hAnsi="Courier New" w:cs="Courier New"/>
-          <w:sz w:val="16"/>
-          <w:szCs w:val="16"/>
-          <w:lang w:val="en-US"/>
-        </w:rPr>
-      </w:pPr>
-      <w:r>
-        <w:rPr>
-          <w:rFonts w:ascii="Courier New" w:hAnsi="Courier New" w:cs="Courier New"/>
-          <w:sz w:val="16"/>
-          <w:szCs w:val="16"/>
-          <w:lang w:val="en-US"/>
-        </w:rPr>
-        <w:t>--------------------------------------------------------------------------------</w:t>
-      </w:r>
-    </w:p>
-    <w:p>
-      <w:pPr>
-        <w:spacing w:after="0" w:line="180" w:lineRule="exact"/>
-        <w:rPr>
-          <w:rFonts w:ascii="Courier New" w:hAnsi="Courier New" w:cs="Courier New"/>
-          <w:sz w:val="16"/>
-          <w:szCs w:val="16"/>
-          <w:lang w:val="en-US"/>
-        </w:rPr>
-      </w:pPr>
-      <w:r>
-        <w:rPr>
-          <w:rFonts w:ascii="Courier New" w:hAnsi="Courier New" w:cs="Courier New"/>
-          <w:sz w:val="16"/>
-          <w:szCs w:val="16"/>
-          <w:lang w:val="en-US"/>
-        </w:rPr>
-        <w:t xml:space="preserve">                       9104385576                                  3 files</w:t>
-      </w:r>
-    </w:p>
-    <w:p>
-      <w:pPr>
-        <w:spacing w:after="0" w:line="180" w:lineRule="exact"/>
-        <w:rPr>
-          <w:rFonts w:ascii="Courier New" w:hAnsi="Courier New" w:cs="Courier New"/>
-          <w:sz w:val="16"/>
-          <w:szCs w:val="16"/>
-          <w:lang w:val="en-US"/>
-        </w:rPr>
-      </w:pPr>
-    </w:p>
-    <w:p>
-      <w:pPr>
-        <w:spacing w:after="0" w:line="180" w:lineRule="exact"/>
-        <w:rPr>
-          <w:rFonts w:ascii="Courier New" w:hAnsi="Courier New" w:cs="Courier New"/>
-          <w:sz w:val="16"/>
-          <w:szCs w:val="16"/>
-          <w:lang w:val="en-US"/>
-        </w:rPr>
-      </w:pPr>
-    </w:p>
-    <w:p>
-      <w:pPr>
-        <w:spacing w:after="0" w:line="180" w:lineRule="exact"/>
-        <w:rPr>
-          <w:rFonts w:ascii="Courier New" w:hAnsi="Courier New" w:cs="Courier New"/>
-          <w:sz w:val="16"/>
-          <w:szCs w:val="16"/>
-          <w:lang w:val="en-US"/>
-        </w:rPr>
-      </w:pPr>
-      <w:r>
-        <w:rPr>
-          <w:rFonts w:ascii="Courier New" w:hAnsi="Courier New" w:cs="Courier New"/>
-          <w:sz w:val="16"/>
-          <w:szCs w:val="16"/>
-          <w:lang w:val="en-US"/>
-        </w:rPr>
-        <w:t>ZIP-Info ++++++++++++++++++++++++++++++++++++++++++++++++++++++++++++++++++++++++++++++++++++++++++++++++++++++++</w:t>
-      </w:r>
-    </w:p>
-    <w:p>
-      <w:pPr>
-        <w:spacing w:after="0" w:line="180" w:lineRule="exact"/>
-        <w:rPr>
-          <w:rFonts w:ascii="Courier New" w:hAnsi="Courier New" w:cs="Courier New"/>
-          <w:sz w:val="16"/>
-          <w:szCs w:val="16"/>
-          <w:lang w:val="en-US"/>
-        </w:rPr>
-      </w:pPr>
-    </w:p>
-    <w:p>
-      <w:pPr>
-        <w:spacing w:after="0" w:line="180" w:lineRule="exact"/>
-        <w:rPr>
-          <w:rFonts w:ascii="Courier New" w:hAnsi="Courier New" w:cs="Courier New"/>
-          <w:sz w:val="16"/>
-          <w:szCs w:val="16"/>
-          <w:lang w:val="en-US"/>
-        </w:rPr>
-      </w:pPr>
-      <w:r>
-        <w:rPr>
-          <w:rFonts w:ascii="Courier New" w:hAnsi="Courier New" w:cs="Courier New"/>
-          <w:sz w:val="16"/>
-          <w:szCs w:val="16"/>
-          <w:lang w:val="en-US"/>
-        </w:rPr>
-        <w:t>C:\TEMP\ZIP64&gt;"P:\KOST\Dokumentation\11 Technotes\ZIP\CLI_progs\zipinfo.exe" -t -l largeZIP64.zip</w:t>
-      </w:r>
-    </w:p>
-    <w:p>
-      <w:pPr>
-        <w:spacing w:after="0" w:line="180" w:lineRule="exact"/>
-        <w:rPr>
-          <w:rFonts w:ascii="Courier New" w:hAnsi="Courier New" w:cs="Courier New"/>
-          <w:sz w:val="16"/>
-          <w:szCs w:val="16"/>
-          <w:lang w:val="en-US"/>
-        </w:rPr>
-      </w:pPr>
-      <w:r>
-        <w:rPr>
-          <w:rFonts w:ascii="Courier New" w:hAnsi="Courier New" w:cs="Courier New"/>
-          <w:sz w:val="16"/>
-          <w:szCs w:val="16"/>
-          <w:lang w:val="en-US"/>
-        </w:rPr>
-        <w:t>[largeZIP64.zip]</w:t>
-      </w:r>
-    </w:p>
-    <w:p>
-      <w:pPr>
-        <w:spacing w:after="0" w:line="180" w:lineRule="exact"/>
-        <w:rPr>
-          <w:rFonts w:ascii="Courier New" w:hAnsi="Courier New" w:cs="Courier New"/>
-          <w:sz w:val="16"/>
-          <w:szCs w:val="16"/>
-          <w:lang w:val="en-US"/>
-        </w:rPr>
-      </w:pPr>
-      <w:r>
-        <w:rPr>
-          <w:rFonts w:ascii="Courier New" w:hAnsi="Courier New" w:cs="Courier New"/>
-          <w:sz w:val="16"/>
-          <w:szCs w:val="16"/>
-          <w:lang w:val="en-US"/>
-        </w:rPr>
-        <w:t xml:space="preserve">  End-of-central-directory signature not found.  Either this file is not</w:t>
-      </w:r>
-    </w:p>
-    <w:p>
-      <w:pPr>
-        <w:spacing w:after="0" w:line="180" w:lineRule="exact"/>
-        <w:rPr>
-          <w:rFonts w:ascii="Courier New" w:hAnsi="Courier New" w:cs="Courier New"/>
-          <w:sz w:val="16"/>
-          <w:szCs w:val="16"/>
-          <w:lang w:val="en-US"/>
-        </w:rPr>
-      </w:pPr>
-      <w:r>
-        <w:rPr>
-          <w:rFonts w:ascii="Courier New" w:hAnsi="Courier New" w:cs="Courier New"/>
-          <w:sz w:val="16"/>
-          <w:szCs w:val="16"/>
-          <w:lang w:val="en-US"/>
-        </w:rPr>
-        <w:t xml:space="preserve">  </w:t>
-      </w:r>
-      <w:proofErr w:type="gramStart"/>
-      <w:r>
-        <w:rPr>
-          <w:rFonts w:ascii="Courier New" w:hAnsi="Courier New" w:cs="Courier New"/>
-          <w:sz w:val="16"/>
-          <w:szCs w:val="16"/>
-          <w:lang w:val="en-US"/>
-        </w:rPr>
-        <w:t>a</w:t>
-      </w:r>
-      <w:proofErr w:type="gramEnd"/>
-      <w:r>
-        <w:rPr>
-          <w:rFonts w:ascii="Courier New" w:hAnsi="Courier New" w:cs="Courier New"/>
-          <w:sz w:val="16"/>
-          <w:szCs w:val="16"/>
-          <w:lang w:val="en-US"/>
-        </w:rPr>
-        <w:t xml:space="preserve"> </w:t>
-      </w:r>
-      <w:proofErr w:type="spellStart"/>
-      <w:r>
-        <w:rPr>
-          <w:rFonts w:ascii="Courier New" w:hAnsi="Courier New" w:cs="Courier New"/>
-          <w:sz w:val="16"/>
-          <w:szCs w:val="16"/>
-          <w:lang w:val="en-US"/>
-        </w:rPr>
-        <w:t>zipfile</w:t>
-      </w:r>
-      <w:proofErr w:type="spellEnd"/>
-      <w:r>
-        <w:rPr>
-          <w:rFonts w:ascii="Courier New" w:hAnsi="Courier New" w:cs="Courier New"/>
-          <w:sz w:val="16"/>
-          <w:szCs w:val="16"/>
-          <w:lang w:val="en-US"/>
-        </w:rPr>
-        <w:t>, or it constitutes one disk of a multi-part archive.  In the</w:t>
-      </w:r>
-    </w:p>
-    <w:p>
-      <w:pPr>
-        <w:spacing w:after="0" w:line="180" w:lineRule="exact"/>
-        <w:rPr>
-          <w:rFonts w:ascii="Courier New" w:hAnsi="Courier New" w:cs="Courier New"/>
-          <w:sz w:val="16"/>
-          <w:szCs w:val="16"/>
-          <w:lang w:val="en-US"/>
-        </w:rPr>
-      </w:pPr>
-      <w:r>
-        <w:rPr>
-          <w:rFonts w:ascii="Courier New" w:hAnsi="Courier New" w:cs="Courier New"/>
-          <w:sz w:val="16"/>
-          <w:szCs w:val="16"/>
-          <w:lang w:val="en-US"/>
-        </w:rPr>
-        <w:t xml:space="preserve">  </w:t>
-      </w:r>
-      <w:proofErr w:type="gramStart"/>
-      <w:r>
-        <w:rPr>
-          <w:rFonts w:ascii="Courier New" w:hAnsi="Courier New" w:cs="Courier New"/>
-          <w:sz w:val="16"/>
-          <w:szCs w:val="16"/>
-          <w:lang w:val="en-US"/>
-        </w:rPr>
-        <w:t>latter</w:t>
-      </w:r>
-      <w:proofErr w:type="gramEnd"/>
-      <w:r>
-        <w:rPr>
-          <w:rFonts w:ascii="Courier New" w:hAnsi="Courier New" w:cs="Courier New"/>
-          <w:sz w:val="16"/>
-          <w:szCs w:val="16"/>
-          <w:lang w:val="en-US"/>
-        </w:rPr>
-        <w:t xml:space="preserve"> case the central directory and </w:t>
-      </w:r>
-      <w:proofErr w:type="spellStart"/>
-      <w:r>
-        <w:rPr>
-          <w:rFonts w:ascii="Courier New" w:hAnsi="Courier New" w:cs="Courier New"/>
-          <w:sz w:val="16"/>
-          <w:szCs w:val="16"/>
-          <w:lang w:val="en-US"/>
-        </w:rPr>
-        <w:t>zipfile</w:t>
-      </w:r>
-      <w:proofErr w:type="spellEnd"/>
-      <w:r>
-        <w:rPr>
-          <w:rFonts w:ascii="Courier New" w:hAnsi="Courier New" w:cs="Courier New"/>
-          <w:sz w:val="16"/>
-          <w:szCs w:val="16"/>
-          <w:lang w:val="en-US"/>
-        </w:rPr>
-        <w:t xml:space="preserve"> comment will be found on</w:t>
-      </w:r>
-    </w:p>
-    <w:p>
-      <w:pPr>
-        <w:spacing w:after="0" w:line="180" w:lineRule="exact"/>
-        <w:rPr>
-          <w:rFonts w:ascii="Courier New" w:hAnsi="Courier New" w:cs="Courier New"/>
-          <w:sz w:val="16"/>
-          <w:szCs w:val="16"/>
-          <w:lang w:val="en-US"/>
-        </w:rPr>
-      </w:pPr>
-      <w:r>
-        <w:rPr>
-          <w:rFonts w:ascii="Courier New" w:hAnsi="Courier New" w:cs="Courier New"/>
-          <w:sz w:val="16"/>
-          <w:szCs w:val="16"/>
-          <w:lang w:val="en-US"/>
-        </w:rPr>
-        <w:t xml:space="preserve">  </w:t>
-      </w:r>
-      <w:proofErr w:type="gramStart"/>
-      <w:r>
-        <w:rPr>
-          <w:rFonts w:ascii="Courier New" w:hAnsi="Courier New" w:cs="Courier New"/>
-          <w:sz w:val="16"/>
-          <w:szCs w:val="16"/>
-          <w:lang w:val="en-US"/>
-        </w:rPr>
-        <w:t>the</w:t>
-      </w:r>
-      <w:proofErr w:type="gramEnd"/>
-      <w:r>
-        <w:rPr>
-          <w:rFonts w:ascii="Courier New" w:hAnsi="Courier New" w:cs="Courier New"/>
-          <w:sz w:val="16"/>
-          <w:szCs w:val="16"/>
-          <w:lang w:val="en-US"/>
-        </w:rPr>
-        <w:t xml:space="preserve"> last disk(s) of this archive.</w:t>
-      </w:r>
-    </w:p>
-    <w:p>
-      <w:pPr>
-        <w:spacing w:after="0" w:line="180" w:lineRule="exact"/>
-        <w:rPr>
-          <w:rFonts w:ascii="Courier New" w:hAnsi="Courier New" w:cs="Courier New"/>
-          <w:sz w:val="16"/>
-          <w:szCs w:val="16"/>
-          <w:lang w:val="en-US"/>
-        </w:rPr>
-      </w:pPr>
-      <w:proofErr w:type="spellStart"/>
-      <w:proofErr w:type="gramStart"/>
-      <w:r>
-        <w:rPr>
-          <w:rFonts w:ascii="Courier New" w:hAnsi="Courier New" w:cs="Courier New"/>
-          <w:sz w:val="16"/>
-          <w:szCs w:val="16"/>
-          <w:lang w:val="en-US"/>
-        </w:rPr>
-        <w:t>zipinfo</w:t>
-      </w:r>
-      <w:proofErr w:type="spellEnd"/>
-      <w:proofErr w:type="gramEnd"/>
-      <w:r>
-        <w:rPr>
-          <w:rFonts w:ascii="Courier New" w:hAnsi="Courier New" w:cs="Courier New"/>
-          <w:sz w:val="16"/>
-          <w:szCs w:val="16"/>
-          <w:lang w:val="en-US"/>
-        </w:rPr>
-        <w:t xml:space="preserve">:  cannot find </w:t>
-      </w:r>
-      <w:proofErr w:type="spellStart"/>
-      <w:r>
-        <w:rPr>
-          <w:rFonts w:ascii="Courier New" w:hAnsi="Courier New" w:cs="Courier New"/>
-          <w:sz w:val="16"/>
-          <w:szCs w:val="16"/>
-          <w:lang w:val="en-US"/>
-        </w:rPr>
-        <w:t>zipfile</w:t>
-      </w:r>
-      <w:proofErr w:type="spellEnd"/>
-      <w:r>
-        <w:rPr>
-          <w:rFonts w:ascii="Courier New" w:hAnsi="Courier New" w:cs="Courier New"/>
-          <w:sz w:val="16"/>
-          <w:szCs w:val="16"/>
-          <w:lang w:val="en-US"/>
-        </w:rPr>
-        <w:t xml:space="preserve"> directory in largeZIP64.zip,</w:t>
-      </w:r>
-    </w:p>
-    <w:p>
-      <w:pPr>
-        <w:spacing w:after="0" w:line="180" w:lineRule="exact"/>
-        <w:rPr>
-          <w:rFonts w:ascii="Courier New" w:hAnsi="Courier New" w:cs="Courier New"/>
-          <w:sz w:val="16"/>
-          <w:szCs w:val="16"/>
-          <w:lang w:val="en-US"/>
-        </w:rPr>
-      </w:pPr>
-      <w:r>
-        <w:rPr>
-          <w:rFonts w:ascii="Courier New" w:hAnsi="Courier New" w:cs="Courier New"/>
-          <w:sz w:val="16"/>
-          <w:szCs w:val="16"/>
-          <w:lang w:val="en-US"/>
-        </w:rPr>
-        <w:t xml:space="preserve">          </w:t>
-      </w:r>
-      <w:proofErr w:type="gramStart"/>
-      <w:r>
-        <w:rPr>
-          <w:rFonts w:ascii="Courier New" w:hAnsi="Courier New" w:cs="Courier New"/>
-          <w:sz w:val="16"/>
-          <w:szCs w:val="16"/>
-          <w:lang w:val="en-US"/>
-        </w:rPr>
-        <w:t>and</w:t>
-      </w:r>
-      <w:proofErr w:type="gramEnd"/>
-      <w:r>
-        <w:rPr>
-          <w:rFonts w:ascii="Courier New" w:hAnsi="Courier New" w:cs="Courier New"/>
-          <w:sz w:val="16"/>
-          <w:szCs w:val="16"/>
-          <w:lang w:val="en-US"/>
-        </w:rPr>
-        <w:t xml:space="preserve"> cannot find largeZIP64.zip.zip, period.</w:t>
-      </w:r>
-    </w:p>
-    <w:p>
-      <w:pPr>
-        <w:spacing w:after="0" w:line="180" w:lineRule="exact"/>
-        <w:rPr>
-          <w:rFonts w:ascii="Courier New" w:hAnsi="Courier New" w:cs="Courier New"/>
-          <w:sz w:val="16"/>
-          <w:szCs w:val="16"/>
-          <w:lang w:val="en-US"/>
-        </w:rPr>
-      </w:pPr>
-    </w:p>
-    <w:p>
-      <w:pPr>
-        <w:spacing w:after="0" w:line="180" w:lineRule="exact"/>
-        <w:rPr>
-          <w:rFonts w:ascii="Courier New" w:hAnsi="Courier New" w:cs="Courier New"/>
-          <w:sz w:val="16"/>
-          <w:szCs w:val="16"/>
-        </w:rPr>
-      </w:pPr>
-      <w:r>
-        <w:rPr>
-          <w:rFonts w:ascii="Courier New" w:hAnsi="Courier New" w:cs="Courier New"/>
-          <w:sz w:val="16"/>
-          <w:szCs w:val="16"/>
-        </w:rPr>
-        <w:t>www.info-zip.org +++++++++++++++++++++++++++++++++++++++++++++++++++++++++++++++++++++++++++++++++++++++++++++++++</w:t>
-      </w:r>
-    </w:p>
-    <w:p>
-      <w:pPr>
-        <w:spacing w:after="0" w:line="180" w:lineRule="exact"/>
-        <w:rPr>
-          <w:rFonts w:ascii="Courier New" w:hAnsi="Courier New" w:cs="Courier New"/>
-          <w:sz w:val="16"/>
-          <w:szCs w:val="16"/>
-        </w:rPr>
-      </w:pPr>
-    </w:p>
-    <w:p>
-      <w:pPr>
-        <w:spacing w:after="0" w:line="180" w:lineRule="exact"/>
-        <w:rPr>
-          <w:rFonts w:ascii="Courier New" w:hAnsi="Courier New" w:cs="Courier New"/>
-          <w:sz w:val="16"/>
-          <w:szCs w:val="16"/>
-        </w:rPr>
-      </w:pPr>
-      <w:r>
-        <w:rPr>
-          <w:rFonts w:ascii="Courier New" w:hAnsi="Courier New" w:cs="Courier New"/>
-          <w:sz w:val="16"/>
-          <w:szCs w:val="16"/>
-        </w:rPr>
-        <w:t>C:\TEMP\ZIP64&gt;"c:\Software\Git\bin\unzip.exe" -t largeZIP64.zip</w:t>
-      </w:r>
-    </w:p>
-    <w:p>
-      <w:pPr>
-        <w:spacing w:after="0" w:line="180" w:lineRule="exact"/>
-        <w:rPr>
-          <w:rFonts w:ascii="Courier New" w:hAnsi="Courier New" w:cs="Courier New"/>
-          <w:sz w:val="16"/>
-          <w:szCs w:val="16"/>
-          <w:lang w:val="en-US"/>
-        </w:rPr>
-      </w:pPr>
-      <w:r>
-        <w:rPr>
-          <w:rFonts w:ascii="Courier New" w:hAnsi="Courier New" w:cs="Courier New"/>
-          <w:sz w:val="16"/>
-          <w:szCs w:val="16"/>
-          <w:lang w:val="en-US"/>
-        </w:rPr>
-        <w:t>Archive:  largeZIP64.zip</w:t>
-      </w:r>
-    </w:p>
-    <w:p>
-      <w:pPr>
-        <w:spacing w:after="0" w:line="180" w:lineRule="exact"/>
-        <w:rPr>
-          <w:rFonts w:ascii="Courier New" w:hAnsi="Courier New" w:cs="Courier New"/>
-          <w:sz w:val="16"/>
-          <w:szCs w:val="16"/>
-          <w:lang w:val="en-US"/>
-        </w:rPr>
-      </w:pPr>
-      <w:r>
-        <w:rPr>
-          <w:rFonts w:ascii="Courier New" w:hAnsi="Courier New" w:cs="Courier New"/>
-          <w:sz w:val="16"/>
-          <w:szCs w:val="16"/>
-          <w:lang w:val="en-US"/>
-        </w:rPr>
-        <w:t xml:space="preserve">    </w:t>
-      </w:r>
-      <w:proofErr w:type="gramStart"/>
-      <w:r>
-        <w:rPr>
-          <w:rFonts w:ascii="Courier New" w:hAnsi="Courier New" w:cs="Courier New"/>
-          <w:sz w:val="16"/>
-          <w:szCs w:val="16"/>
-          <w:lang w:val="en-US"/>
-        </w:rPr>
-        <w:t>testing</w:t>
-      </w:r>
-      <w:proofErr w:type="gramEnd"/>
-      <w:r>
-        <w:rPr>
-          <w:rFonts w:ascii="Courier New" w:hAnsi="Courier New" w:cs="Courier New"/>
-          <w:sz w:val="16"/>
-          <w:szCs w:val="16"/>
-          <w:lang w:val="en-US"/>
-        </w:rPr>
-        <w:t>: large/                   OK</w:t>
-      </w:r>
-    </w:p>
-    <w:p>
-      <w:pPr>
-        <w:spacing w:after="0" w:line="180" w:lineRule="exact"/>
-        <w:rPr>
-          <w:rFonts w:ascii="Courier New" w:hAnsi="Courier New" w:cs="Courier New"/>
-          <w:sz w:val="16"/>
-          <w:szCs w:val="16"/>
-          <w:lang w:val="en-US"/>
-        </w:rPr>
-      </w:pPr>
-      <w:r>
-        <w:rPr>
-          <w:rFonts w:ascii="Courier New" w:hAnsi="Courier New" w:cs="Courier New"/>
-          <w:sz w:val="16"/>
-          <w:szCs w:val="16"/>
-          <w:lang w:val="en-US"/>
-        </w:rPr>
-        <w:t xml:space="preserve">    </w:t>
-      </w:r>
-      <w:proofErr w:type="gramStart"/>
-      <w:r>
-        <w:rPr>
-          <w:rFonts w:ascii="Courier New" w:hAnsi="Courier New" w:cs="Courier New"/>
-          <w:sz w:val="16"/>
-          <w:szCs w:val="16"/>
-          <w:lang w:val="en-US"/>
-        </w:rPr>
-        <w:t>testing</w:t>
-      </w:r>
-      <w:proofErr w:type="gramEnd"/>
-      <w:r>
-        <w:rPr>
-          <w:rFonts w:ascii="Courier New" w:hAnsi="Courier New" w:cs="Courier New"/>
-          <w:sz w:val="16"/>
-          <w:szCs w:val="16"/>
-          <w:lang w:val="en-US"/>
-        </w:rPr>
-        <w:t>: large/payload.cs1        OK</w:t>
-      </w:r>
-    </w:p>
-    <w:p>
-      <w:pPr>
-        <w:spacing w:after="0" w:line="180" w:lineRule="exact"/>
-        <w:rPr>
-          <w:rFonts w:ascii="Courier New" w:hAnsi="Courier New" w:cs="Courier New"/>
-          <w:sz w:val="16"/>
-          <w:szCs w:val="16"/>
-          <w:lang w:val="en-US"/>
-        </w:rPr>
-      </w:pPr>
-      <w:r>
-        <w:rPr>
-          <w:rFonts w:ascii="Courier New" w:hAnsi="Courier New" w:cs="Courier New"/>
-          <w:sz w:val="16"/>
-          <w:szCs w:val="16"/>
-          <w:lang w:val="en-US"/>
-        </w:rPr>
-        <w:t xml:space="preserve">    </w:t>
-      </w:r>
-      <w:proofErr w:type="gramStart"/>
-      <w:r>
-        <w:rPr>
-          <w:rFonts w:ascii="Courier New" w:hAnsi="Courier New" w:cs="Courier New"/>
-          <w:sz w:val="16"/>
-          <w:szCs w:val="16"/>
-          <w:lang w:val="en-US"/>
-        </w:rPr>
-        <w:t>testing</w:t>
-      </w:r>
-      <w:proofErr w:type="gramEnd"/>
-      <w:r>
-        <w:rPr>
-          <w:rFonts w:ascii="Courier New" w:hAnsi="Courier New" w:cs="Courier New"/>
-          <w:sz w:val="16"/>
-          <w:szCs w:val="16"/>
-          <w:lang w:val="en-US"/>
-        </w:rPr>
-        <w:t>: large/payload.cs2        OK</w:t>
-      </w:r>
-    </w:p>
-    <w:p>
-      <w:pPr>
-        <w:spacing w:after="0" w:line="180" w:lineRule="exact"/>
-        <w:rPr>
-          <w:rFonts w:ascii="Courier New" w:hAnsi="Courier New" w:cs="Courier New"/>
-          <w:sz w:val="16"/>
-          <w:szCs w:val="16"/>
-          <w:lang w:val="en-US"/>
-        </w:rPr>
-      </w:pPr>
-      <w:r>
-        <w:rPr>
-          <w:rFonts w:ascii="Courier New" w:hAnsi="Courier New" w:cs="Courier New"/>
-          <w:sz w:val="16"/>
-          <w:szCs w:val="16"/>
-          <w:lang w:val="en-US"/>
-        </w:rPr>
-        <w:t>No errors detected in compressed data of largeZIP64.zip.</w:t>
-      </w:r>
-    </w:p>
-    <w:p>
-      <w:pPr>
-        <w:spacing w:after="0" w:line="180" w:lineRule="exact"/>
-        <w:rPr>
-          <w:rFonts w:ascii="Courier New" w:hAnsi="Courier New" w:cs="Courier New"/>
-          <w:sz w:val="16"/>
-          <w:szCs w:val="16"/>
-          <w:lang w:val="en-US"/>
-        </w:rPr>
-      </w:pPr>
-    </w:p>
-    <w:p>
-      <w:pPr>
-        <w:spacing w:after="0" w:line="180" w:lineRule="exact"/>
-        <w:rPr>
-          <w:rFonts w:ascii="Courier New" w:hAnsi="Courier New" w:cs="Courier New"/>
-          <w:sz w:val="16"/>
-          <w:szCs w:val="16"/>
-          <w:lang w:val="en-US"/>
-        </w:rPr>
-      </w:pPr>
-      <w:r>
-        <w:rPr>
-          <w:rFonts w:ascii="Courier New" w:hAnsi="Courier New" w:cs="Courier New"/>
-          <w:sz w:val="16"/>
-          <w:szCs w:val="16"/>
-          <w:lang w:val="en-US"/>
-        </w:rPr>
-        <w:t>ZIP64 ++++++++++++++++++++++++++++++++++++++++++++++++++++++++++++++++++++++++++++++++++++++++++++++++++++++++++++</w:t>
-      </w:r>
-    </w:p>
-    <w:p>
-      <w:pPr>
-        <w:spacing w:after="0" w:line="180" w:lineRule="exact"/>
-        <w:rPr>
-          <w:rFonts w:ascii="Courier New" w:hAnsi="Courier New" w:cs="Courier New"/>
-          <w:sz w:val="16"/>
-          <w:szCs w:val="16"/>
-          <w:lang w:val="en-US"/>
-        </w:rPr>
-      </w:pPr>
-    </w:p>
-    <w:p>
-      <w:pPr>
-        <w:spacing w:after="0" w:line="180" w:lineRule="exact"/>
-        <w:rPr>
-          <w:rFonts w:ascii="Courier New" w:hAnsi="Courier New" w:cs="Courier New"/>
-          <w:sz w:val="16"/>
-          <w:szCs w:val="16"/>
-          <w:lang w:val="en-US"/>
-        </w:rPr>
-      </w:pPr>
-      <w:r>
-        <w:rPr>
-          <w:rFonts w:ascii="Courier New" w:hAnsi="Courier New" w:cs="Courier New"/>
-          <w:sz w:val="16"/>
-          <w:szCs w:val="16"/>
-          <w:lang w:val="en-US"/>
-        </w:rPr>
-        <w:t xml:space="preserve">C:\TEMP\ZIP64&gt;java.exe -jar "P:\KOST\Dokumentation\11 </w:t>
-      </w:r>
-      <w:proofErr w:type="spellStart"/>
-      <w:r>
-        <w:rPr>
-          <w:rFonts w:ascii="Courier New" w:hAnsi="Courier New" w:cs="Courier New"/>
-          <w:sz w:val="16"/>
-          <w:szCs w:val="16"/>
-          <w:lang w:val="en-US"/>
-        </w:rPr>
-        <w:t>Technotes</w:t>
-      </w:r>
-      <w:proofErr w:type="spellEnd"/>
-      <w:r>
-        <w:rPr>
-          <w:rFonts w:ascii="Courier New" w:hAnsi="Courier New" w:cs="Courier New"/>
-          <w:sz w:val="16"/>
-          <w:szCs w:val="16"/>
-          <w:lang w:val="en-US"/>
-        </w:rPr>
-        <w:t>\ZIP\zip64-1.04\lib\zip64.jar" l largeZIP64.zip</w:t>
-      </w:r>
-    </w:p>
-    <w:p>
-      <w:pPr>
-        <w:spacing w:after="0" w:line="180" w:lineRule="exact"/>
-        <w:rPr>
-          <w:rFonts w:ascii="Courier New" w:hAnsi="Courier New" w:cs="Courier New"/>
-          <w:sz w:val="16"/>
-          <w:szCs w:val="16"/>
-        </w:rPr>
-      </w:pPr>
-      <w:r>
-        <w:rPr>
-          <w:rFonts w:ascii="Courier New" w:hAnsi="Courier New" w:cs="Courier New"/>
-          <w:sz w:val="16"/>
-          <w:szCs w:val="16"/>
-        </w:rPr>
-        <w:t xml:space="preserve">zip64 1.02 - </w:t>
-      </w:r>
-      <w:proofErr w:type="spellStart"/>
-      <w:r>
-        <w:rPr>
-          <w:rFonts w:ascii="Courier New" w:hAnsi="Courier New" w:cs="Courier New"/>
-          <w:sz w:val="16"/>
-          <w:szCs w:val="16"/>
-        </w:rPr>
-        <w:t>handles</w:t>
-      </w:r>
-      <w:proofErr w:type="spellEnd"/>
-      <w:r>
-        <w:rPr>
-          <w:rFonts w:ascii="Courier New" w:hAnsi="Courier New" w:cs="Courier New"/>
-          <w:sz w:val="16"/>
-          <w:szCs w:val="16"/>
-        </w:rPr>
-        <w:t xml:space="preserve"> ZIP64 </w:t>
-      </w:r>
-      <w:proofErr w:type="spellStart"/>
-      <w:r>
-        <w:rPr>
-          <w:rFonts w:ascii="Courier New" w:hAnsi="Courier New" w:cs="Courier New"/>
-          <w:sz w:val="16"/>
-          <w:szCs w:val="16"/>
-        </w:rPr>
-        <w:t>archives</w:t>
-      </w:r>
-      <w:proofErr w:type="spellEnd"/>
-    </w:p>
-    <w:p>
-      <w:pPr>
-        <w:spacing w:after="0" w:line="180" w:lineRule="exact"/>
-        <w:rPr>
-          <w:rFonts w:ascii="Courier New" w:hAnsi="Courier New" w:cs="Courier New"/>
-          <w:sz w:val="16"/>
-          <w:szCs w:val="16"/>
-        </w:rPr>
-      </w:pPr>
-      <w:r>
-        <w:rPr>
-          <w:rFonts w:ascii="Courier New" w:hAnsi="Courier New" w:cs="Courier New"/>
-          <w:sz w:val="16"/>
-          <w:szCs w:val="16"/>
-        </w:rPr>
-        <w:t xml:space="preserve">Copyright (c) 2010, Hartwig Thomas, Enter AG, </w:t>
-      </w:r>
-      <w:proofErr w:type="spellStart"/>
-      <w:r>
-        <w:rPr>
-          <w:rFonts w:ascii="Courier New" w:hAnsi="Courier New" w:cs="Courier New"/>
-          <w:sz w:val="16"/>
-          <w:szCs w:val="16"/>
-        </w:rPr>
-        <w:t>Zurich</w:t>
-      </w:r>
-      <w:proofErr w:type="spellEnd"/>
-      <w:r>
-        <w:rPr>
-          <w:rFonts w:ascii="Courier New" w:hAnsi="Courier New" w:cs="Courier New"/>
-          <w:sz w:val="16"/>
-          <w:szCs w:val="16"/>
-        </w:rPr>
-        <w:t xml:space="preserve">, </w:t>
-      </w:r>
-      <w:proofErr w:type="spellStart"/>
-      <w:r>
-        <w:rPr>
-          <w:rFonts w:ascii="Courier New" w:hAnsi="Courier New" w:cs="Courier New"/>
-          <w:sz w:val="16"/>
-          <w:szCs w:val="16"/>
-        </w:rPr>
-        <w:t>Switzerland</w:t>
-      </w:r>
-      <w:proofErr w:type="spellEnd"/>
-    </w:p>
-    <w:p>
-      <w:pPr>
-        <w:spacing w:after="0" w:line="180" w:lineRule="exact"/>
-        <w:rPr>
-          <w:rFonts w:ascii="Courier New" w:hAnsi="Courier New" w:cs="Courier New"/>
-          <w:sz w:val="16"/>
-          <w:szCs w:val="16"/>
-          <w:lang w:val="en-US"/>
-        </w:rPr>
-      </w:pPr>
-      <w:r>
-        <w:rPr>
-          <w:rFonts w:ascii="Courier New" w:hAnsi="Courier New" w:cs="Courier New"/>
-          <w:sz w:val="16"/>
-          <w:szCs w:val="16"/>
-          <w:lang w:val="en-US"/>
-        </w:rPr>
-        <w:t>This program comes with ABSOLUTELY NO WARRANTY.</w:t>
-      </w:r>
-    </w:p>
-    <w:p>
-      <w:pPr>
-        <w:spacing w:after="0" w:line="180" w:lineRule="exact"/>
-        <w:rPr>
-          <w:rFonts w:ascii="Courier New" w:hAnsi="Courier New" w:cs="Courier New"/>
-          <w:sz w:val="16"/>
-          <w:szCs w:val="16"/>
-          <w:lang w:val="en-US"/>
-        </w:rPr>
-      </w:pPr>
-      <w:r>
-        <w:rPr>
-          <w:rFonts w:ascii="Courier New" w:hAnsi="Courier New" w:cs="Courier New"/>
-          <w:sz w:val="16"/>
-          <w:szCs w:val="16"/>
-          <w:lang w:val="en-US"/>
-        </w:rPr>
-        <w:t>This is free software, and you are welcome to redistribute it under certain conditions.</w:t>
-      </w:r>
-    </w:p>
-    <w:p>
-      <w:pPr>
-        <w:spacing w:after="0" w:line="180" w:lineRule="exact"/>
-        <w:rPr>
-          <w:rFonts w:ascii="Courier New" w:hAnsi="Courier New" w:cs="Courier New"/>
-          <w:sz w:val="16"/>
-          <w:szCs w:val="16"/>
-          <w:lang w:val="en-US"/>
-        </w:rPr>
-      </w:pPr>
-      <w:r>
-        <w:rPr>
-          <w:rFonts w:ascii="Courier New" w:hAnsi="Courier New" w:cs="Courier New"/>
-          <w:sz w:val="16"/>
-          <w:szCs w:val="16"/>
-          <w:lang w:val="en-US"/>
-        </w:rPr>
-        <w:t>See gpl-2.0.txt for details.</w:t>
-      </w:r>
-    </w:p>
-    <w:p>
-      <w:pPr>
-        <w:spacing w:after="0" w:line="180" w:lineRule="exact"/>
-        <w:rPr>
-          <w:rFonts w:ascii="Courier New" w:hAnsi="Courier New" w:cs="Courier New"/>
-          <w:sz w:val="16"/>
-          <w:szCs w:val="16"/>
-          <w:lang w:val="en-US"/>
-        </w:rPr>
-      </w:pPr>
-    </w:p>
-    <w:p>
-      <w:pPr>
-        <w:spacing w:after="0" w:line="180" w:lineRule="exact"/>
-        <w:rPr>
-          <w:rFonts w:ascii="Courier New" w:hAnsi="Courier New" w:cs="Courier New"/>
-          <w:sz w:val="16"/>
-          <w:szCs w:val="16"/>
-          <w:lang w:val="en-US"/>
-        </w:rPr>
-      </w:pPr>
-      <w:r>
-        <w:rPr>
-          <w:rFonts w:ascii="Courier New" w:hAnsi="Courier New" w:cs="Courier New"/>
-          <w:sz w:val="16"/>
-          <w:szCs w:val="16"/>
-          <w:lang w:val="en-US"/>
-        </w:rPr>
-        <w:t>Listing file entries in C:\TEMP\ZIP64\</w:t>
-      </w:r>
-      <w:proofErr w:type="gramStart"/>
-      <w:r>
-        <w:rPr>
-          <w:rFonts w:ascii="Courier New" w:hAnsi="Courier New" w:cs="Courier New"/>
-          <w:sz w:val="16"/>
-          <w:szCs w:val="16"/>
-          <w:lang w:val="en-US"/>
-        </w:rPr>
-        <w:t>largeZIP64.zip ...</w:t>
-      </w:r>
-      <w:proofErr w:type="gramEnd"/>
-    </w:p>
-    <w:p>
-      <w:pPr>
-        <w:spacing w:after="0" w:line="180" w:lineRule="exact"/>
-        <w:rPr>
-          <w:rFonts w:ascii="Courier New" w:hAnsi="Courier New" w:cs="Courier New"/>
-          <w:sz w:val="16"/>
-          <w:szCs w:val="16"/>
-          <w:lang w:val="en-US"/>
-        </w:rPr>
-      </w:pPr>
-    </w:p>
-    <w:p>
-      <w:pPr>
-        <w:spacing w:after="0" w:line="180" w:lineRule="exact"/>
-        <w:rPr>
-          <w:rFonts w:ascii="Courier New" w:hAnsi="Courier New" w:cs="Courier New"/>
-          <w:sz w:val="16"/>
-          <w:szCs w:val="16"/>
-          <w:lang w:val="en-US"/>
-        </w:rPr>
-      </w:pPr>
-      <w:proofErr w:type="gramStart"/>
-      <w:r>
-        <w:rPr>
-          <w:rFonts w:ascii="Courier New" w:hAnsi="Courier New" w:cs="Courier New"/>
-          <w:sz w:val="16"/>
-          <w:szCs w:val="16"/>
-          <w:lang w:val="en-US"/>
-        </w:rPr>
-        <w:t>large</w:t>
-      </w:r>
-      <w:proofErr w:type="gramEnd"/>
-      <w:r>
-        <w:rPr>
-          <w:rFonts w:ascii="Courier New" w:hAnsi="Courier New" w:cs="Courier New"/>
-          <w:sz w:val="16"/>
-          <w:szCs w:val="16"/>
-          <w:lang w:val="en-US"/>
-        </w:rPr>
-        <w:t>/</w:t>
-      </w:r>
-    </w:p>
-    <w:p>
-      <w:pPr>
-        <w:spacing w:after="0" w:line="180" w:lineRule="exact"/>
-        <w:rPr>
-          <w:rFonts w:ascii="Courier New" w:hAnsi="Courier New" w:cs="Courier New"/>
-          <w:sz w:val="16"/>
-          <w:szCs w:val="16"/>
-          <w:lang w:val="en-US"/>
-        </w:rPr>
-      </w:pPr>
-      <w:r>
-        <w:rPr>
-          <w:rFonts w:ascii="Courier New" w:hAnsi="Courier New" w:cs="Courier New"/>
-          <w:sz w:val="16"/>
-          <w:szCs w:val="16"/>
-          <w:lang w:val="en-US"/>
-        </w:rPr>
-        <w:t xml:space="preserve">  Date           : 2015.02.12 13:29:26</w:t>
-      </w:r>
-    </w:p>
-    <w:p>
-      <w:pPr>
-        <w:spacing w:after="0" w:line="180" w:lineRule="exact"/>
-        <w:rPr>
-          <w:rFonts w:ascii="Courier New" w:hAnsi="Courier New" w:cs="Courier New"/>
-          <w:sz w:val="16"/>
-          <w:szCs w:val="16"/>
-          <w:lang w:val="en-US"/>
-        </w:rPr>
-      </w:pPr>
-      <w:r>
-        <w:rPr>
-          <w:rFonts w:ascii="Courier New" w:hAnsi="Courier New" w:cs="Courier New"/>
-          <w:sz w:val="16"/>
-          <w:szCs w:val="16"/>
-          <w:lang w:val="en-US"/>
-        </w:rPr>
-        <w:t xml:space="preserve">  Size           : 0</w:t>
-      </w:r>
-    </w:p>
-    <w:p>
-      <w:pPr>
-        <w:spacing w:after="0" w:line="180" w:lineRule="exact"/>
-        <w:rPr>
-          <w:rFonts w:ascii="Courier New" w:hAnsi="Courier New" w:cs="Courier New"/>
-          <w:sz w:val="16"/>
-          <w:szCs w:val="16"/>
-          <w:lang w:val="en-US"/>
-        </w:rPr>
-      </w:pPr>
-      <w:r>
-        <w:rPr>
-          <w:rFonts w:ascii="Courier New" w:hAnsi="Courier New" w:cs="Courier New"/>
-          <w:sz w:val="16"/>
-          <w:szCs w:val="16"/>
-          <w:lang w:val="en-US"/>
-        </w:rPr>
-        <w:t xml:space="preserve">  </w:t>
-      </w:r>
-      <w:proofErr w:type="spellStart"/>
-      <w:r>
-        <w:rPr>
-          <w:rFonts w:ascii="Courier New" w:hAnsi="Courier New" w:cs="Courier New"/>
-          <w:sz w:val="16"/>
-          <w:szCs w:val="16"/>
-          <w:lang w:val="en-US"/>
-        </w:rPr>
-        <w:t>Crc</w:t>
-      </w:r>
-      <w:proofErr w:type="spellEnd"/>
-      <w:r>
-        <w:rPr>
-          <w:rFonts w:ascii="Courier New" w:hAnsi="Courier New" w:cs="Courier New"/>
-          <w:sz w:val="16"/>
-          <w:szCs w:val="16"/>
-          <w:lang w:val="en-US"/>
-        </w:rPr>
-        <w:t xml:space="preserve">            : 0x00000000</w:t>
-      </w:r>
-    </w:p>
-    <w:p>
-      <w:pPr>
-        <w:spacing w:after="0" w:line="180" w:lineRule="exact"/>
-        <w:rPr>
-          <w:rFonts w:ascii="Courier New" w:hAnsi="Courier New" w:cs="Courier New"/>
-          <w:sz w:val="16"/>
-          <w:szCs w:val="16"/>
-          <w:lang w:val="en-US"/>
-        </w:rPr>
-      </w:pPr>
-    </w:p>
-    <w:p>
-      <w:pPr>
-        <w:spacing w:after="0" w:line="180" w:lineRule="exact"/>
-        <w:rPr>
-          <w:rFonts w:ascii="Courier New" w:hAnsi="Courier New" w:cs="Courier New"/>
-          <w:sz w:val="16"/>
-          <w:szCs w:val="16"/>
-          <w:lang w:val="en-US"/>
-        </w:rPr>
-      </w:pPr>
-      <w:proofErr w:type="gramStart"/>
-      <w:r>
-        <w:rPr>
-          <w:rFonts w:ascii="Courier New" w:hAnsi="Courier New" w:cs="Courier New"/>
-          <w:sz w:val="16"/>
-          <w:szCs w:val="16"/>
-          <w:lang w:val="en-US"/>
-        </w:rPr>
-        <w:t>large/</w:t>
-      </w:r>
-      <w:proofErr w:type="gramEnd"/>
-      <w:r>
-        <w:rPr>
-          <w:rFonts w:ascii="Courier New" w:hAnsi="Courier New" w:cs="Courier New"/>
-          <w:sz w:val="16"/>
-          <w:szCs w:val="16"/>
-          <w:lang w:val="en-US"/>
-        </w:rPr>
-        <w:t>payload.cs1</w:t>
-      </w:r>
-    </w:p>
-    <w:p>
-      <w:pPr>
-        <w:spacing w:after="0" w:line="180" w:lineRule="exact"/>
-        <w:rPr>
-          <w:rFonts w:ascii="Courier New" w:hAnsi="Courier New" w:cs="Courier New"/>
-          <w:sz w:val="16"/>
-          <w:szCs w:val="16"/>
-          <w:lang w:val="en-US"/>
-        </w:rPr>
-      </w:pPr>
-      <w:r>
-        <w:rPr>
-          <w:rFonts w:ascii="Courier New" w:hAnsi="Courier New" w:cs="Courier New"/>
-          <w:sz w:val="16"/>
-          <w:szCs w:val="16"/>
-          <w:lang w:val="en-US"/>
-        </w:rPr>
-        <w:t xml:space="preserve">  Date           : 2015.01.30 15:29:08</w:t>
-      </w:r>
-    </w:p>
-    <w:p>
-      <w:pPr>
-        <w:spacing w:after="0" w:line="180" w:lineRule="exact"/>
-        <w:rPr>
-          <w:rFonts w:ascii="Courier New" w:hAnsi="Courier New" w:cs="Courier New"/>
-          <w:sz w:val="16"/>
-          <w:szCs w:val="16"/>
-          <w:lang w:val="en-US"/>
-        </w:rPr>
-      </w:pPr>
-      <w:r>
-        <w:rPr>
-          <w:rFonts w:ascii="Courier New" w:hAnsi="Courier New" w:cs="Courier New"/>
-          <w:sz w:val="16"/>
-          <w:szCs w:val="16"/>
-          <w:lang w:val="en-US"/>
-        </w:rPr>
-        <w:t xml:space="preserve">  Size           : 4'552'192'788</w:t>
-      </w:r>
-    </w:p>
-    <w:p>
-      <w:pPr>
-        <w:spacing w:after="0" w:line="180" w:lineRule="exact"/>
-        <w:rPr>
-          <w:rFonts w:ascii="Courier New" w:hAnsi="Courier New" w:cs="Courier New"/>
-          <w:sz w:val="16"/>
-          <w:szCs w:val="16"/>
-          <w:lang w:val="en-US"/>
-        </w:rPr>
-      </w:pPr>
-      <w:r>
-        <w:rPr>
-          <w:rFonts w:ascii="Courier New" w:hAnsi="Courier New" w:cs="Courier New"/>
-          <w:sz w:val="16"/>
-          <w:szCs w:val="16"/>
-          <w:lang w:val="en-US"/>
-        </w:rPr>
-        <w:t xml:space="preserve">  </w:t>
-      </w:r>
-      <w:proofErr w:type="spellStart"/>
-      <w:r>
-        <w:rPr>
-          <w:rFonts w:ascii="Courier New" w:hAnsi="Courier New" w:cs="Courier New"/>
-          <w:sz w:val="16"/>
-          <w:szCs w:val="16"/>
-          <w:lang w:val="en-US"/>
-        </w:rPr>
-        <w:t>Crc</w:t>
-      </w:r>
-      <w:proofErr w:type="spellEnd"/>
-      <w:r>
-        <w:rPr>
-          <w:rFonts w:ascii="Courier New" w:hAnsi="Courier New" w:cs="Courier New"/>
-          <w:sz w:val="16"/>
-          <w:szCs w:val="16"/>
-          <w:lang w:val="en-US"/>
-        </w:rPr>
-        <w:t xml:space="preserve">            : 0x63fee408</w:t>
-      </w:r>
-    </w:p>
-    <w:p>
-      <w:pPr>
-        <w:spacing w:after="0" w:line="180" w:lineRule="exact"/>
-        <w:rPr>
-          <w:rFonts w:ascii="Courier New" w:hAnsi="Courier New" w:cs="Courier New"/>
-          <w:sz w:val="16"/>
-          <w:szCs w:val="16"/>
-          <w:lang w:val="en-US"/>
-        </w:rPr>
-      </w:pPr>
-    </w:p>
-    <w:p>
-      <w:pPr>
-        <w:spacing w:after="0" w:line="180" w:lineRule="exact"/>
-        <w:rPr>
-          <w:rFonts w:ascii="Courier New" w:hAnsi="Courier New" w:cs="Courier New"/>
-          <w:sz w:val="16"/>
-          <w:szCs w:val="16"/>
-          <w:lang w:val="en-US"/>
-        </w:rPr>
-      </w:pPr>
-      <w:proofErr w:type="gramStart"/>
-      <w:r>
-        <w:rPr>
-          <w:rFonts w:ascii="Courier New" w:hAnsi="Courier New" w:cs="Courier New"/>
-          <w:sz w:val="16"/>
-          <w:szCs w:val="16"/>
-          <w:lang w:val="en-US"/>
-        </w:rPr>
-        <w:t>large/</w:t>
-      </w:r>
-      <w:proofErr w:type="gramEnd"/>
-      <w:r>
-        <w:rPr>
-          <w:rFonts w:ascii="Courier New" w:hAnsi="Courier New" w:cs="Courier New"/>
-          <w:sz w:val="16"/>
-          <w:szCs w:val="16"/>
-          <w:lang w:val="en-US"/>
-        </w:rPr>
-        <w:t>payload.cs2</w:t>
-      </w:r>
-    </w:p>
-    <w:p>
-      <w:pPr>
-        <w:spacing w:after="0" w:line="180" w:lineRule="exact"/>
-        <w:rPr>
-          <w:rFonts w:ascii="Courier New" w:hAnsi="Courier New" w:cs="Courier New"/>
-          <w:sz w:val="16"/>
-          <w:szCs w:val="16"/>
-          <w:lang w:val="en-US"/>
-        </w:rPr>
-      </w:pPr>
-      <w:r>
-        <w:rPr>
-          <w:rFonts w:ascii="Courier New" w:hAnsi="Courier New" w:cs="Courier New"/>
-          <w:sz w:val="16"/>
-          <w:szCs w:val="16"/>
-          <w:lang w:val="en-US"/>
-        </w:rPr>
-        <w:t xml:space="preserve">  Date           : 2015.01.30 15:29:08</w:t>
-      </w:r>
-    </w:p>
-    <w:p>
-      <w:pPr>
-        <w:spacing w:after="0" w:line="180" w:lineRule="exact"/>
-        <w:rPr>
-          <w:rFonts w:ascii="Courier New" w:hAnsi="Courier New" w:cs="Courier New"/>
-          <w:sz w:val="16"/>
-          <w:szCs w:val="16"/>
-          <w:lang w:val="en-US"/>
-        </w:rPr>
-      </w:pPr>
-      <w:r>
-        <w:rPr>
-          <w:rFonts w:ascii="Courier New" w:hAnsi="Courier New" w:cs="Courier New"/>
-          <w:sz w:val="16"/>
-          <w:szCs w:val="16"/>
-          <w:lang w:val="en-US"/>
-        </w:rPr>
-        <w:t xml:space="preserve">  Size           : 4'552'192'788</w:t>
-      </w:r>
-    </w:p>
-    <w:p>
-      <w:pPr>
-        <w:spacing w:after="0" w:line="180" w:lineRule="exact"/>
-        <w:rPr>
-          <w:rFonts w:ascii="Courier New" w:hAnsi="Courier New" w:cs="Courier New"/>
-          <w:sz w:val="16"/>
-          <w:szCs w:val="16"/>
-          <w:lang w:val="en-US"/>
-        </w:rPr>
-      </w:pPr>
-      <w:r>
-        <w:rPr>
-          <w:rFonts w:ascii="Courier New" w:hAnsi="Courier New" w:cs="Courier New"/>
-          <w:sz w:val="16"/>
-          <w:szCs w:val="16"/>
-          <w:lang w:val="en-US"/>
-        </w:rPr>
-        <w:t xml:space="preserve">  </w:t>
-      </w:r>
-      <w:proofErr w:type="spellStart"/>
-      <w:r>
-        <w:rPr>
-          <w:rFonts w:ascii="Courier New" w:hAnsi="Courier New" w:cs="Courier New"/>
-          <w:sz w:val="16"/>
-          <w:szCs w:val="16"/>
-          <w:lang w:val="en-US"/>
-        </w:rPr>
-        <w:t>Crc</w:t>
-      </w:r>
-      <w:proofErr w:type="spellEnd"/>
-      <w:r>
-        <w:rPr>
-          <w:rFonts w:ascii="Courier New" w:hAnsi="Courier New" w:cs="Courier New"/>
-          <w:sz w:val="16"/>
-          <w:szCs w:val="16"/>
-          <w:lang w:val="en-US"/>
-        </w:rPr>
-        <w:t xml:space="preserve">            : 0x63fee408</w:t>
-      </w:r>
-    </w:p>
-    <w:p>
-      <w:pPr>
-        <w:spacing w:after="0" w:line="180" w:lineRule="exact"/>
-        <w:rPr>
-          <w:rFonts w:ascii="Courier New" w:hAnsi="Courier New" w:cs="Courier New"/>
-          <w:sz w:val="16"/>
-          <w:szCs w:val="16"/>
-          <w:lang w:val="en-US"/>
-        </w:rPr>
-      </w:pPr>
-    </w:p>
-    <w:p>
-      <w:pPr>
-        <w:spacing w:after="0" w:line="180" w:lineRule="exact"/>
-        <w:rPr>
-          <w:rFonts w:ascii="Courier New" w:hAnsi="Courier New" w:cs="Courier New"/>
-          <w:sz w:val="16"/>
-          <w:szCs w:val="16"/>
-          <w:lang w:val="en-US"/>
-        </w:rPr>
-      </w:pPr>
-      <w:r>
-        <w:rPr>
-          <w:rFonts w:ascii="Courier New" w:hAnsi="Courier New" w:cs="Courier New"/>
-          <w:sz w:val="16"/>
-          <w:szCs w:val="16"/>
-          <w:lang w:val="en-US"/>
-        </w:rPr>
-        <w:t>3 matching file entries found.</w:t>
-      </w:r>
-    </w:p>
-    <w:p>
-      <w:pPr>
-        <w:spacing w:after="0" w:line="180" w:lineRule="exact"/>
-        <w:rPr>
-          <w:rFonts w:ascii="Courier New" w:hAnsi="Courier New" w:cs="Courier New"/>
-          <w:sz w:val="16"/>
-          <w:szCs w:val="16"/>
-          <w:lang w:val="en-US"/>
-        </w:rPr>
-      </w:pPr>
-    </w:p>
-    <w:p>
-      <w:pPr>
-        <w:spacing w:after="0" w:line="180" w:lineRule="exact"/>
-        <w:rPr>
-          <w:rFonts w:ascii="Courier New" w:hAnsi="Courier New" w:cs="Courier New"/>
-          <w:sz w:val="16"/>
-          <w:szCs w:val="16"/>
-          <w:lang w:val="en-US"/>
-        </w:rPr>
-      </w:pPr>
-      <w:r>
-        <w:rPr>
-          <w:rFonts w:ascii="Courier New" w:hAnsi="Courier New" w:cs="Courier New"/>
-          <w:sz w:val="16"/>
-          <w:szCs w:val="16"/>
-          <w:lang w:val="en-US"/>
-        </w:rPr>
-        <w:t xml:space="preserve">C:\TEMP\ZIP64&gt;"P:\KOST\Dokumentation\11 </w:t>
-      </w:r>
-      <w:proofErr w:type="spellStart"/>
-      <w:r>
-        <w:rPr>
-          <w:rFonts w:ascii="Courier New" w:hAnsi="Courier New" w:cs="Courier New"/>
-          <w:sz w:val="16"/>
-          <w:szCs w:val="16"/>
-          <w:lang w:val="en-US"/>
-        </w:rPr>
-        <w:t>Technotes</w:t>
-      </w:r>
-      <w:proofErr w:type="spellEnd"/>
-      <w:r>
-        <w:rPr>
-          <w:rFonts w:ascii="Courier New" w:hAnsi="Courier New" w:cs="Courier New"/>
-          <w:sz w:val="16"/>
-          <w:szCs w:val="16"/>
-          <w:lang w:val="en-US"/>
-        </w:rPr>
-        <w:t>\ZIP\</w:t>
-      </w:r>
-      <w:proofErr w:type="spellStart"/>
-      <w:r>
-        <w:rPr>
-          <w:rFonts w:ascii="Courier New" w:hAnsi="Courier New" w:cs="Courier New"/>
-          <w:sz w:val="16"/>
-          <w:szCs w:val="16"/>
-          <w:lang w:val="en-US"/>
-        </w:rPr>
-        <w:t>CLI_progs</w:t>
-      </w:r>
-      <w:proofErr w:type="spellEnd"/>
-      <w:r>
-        <w:rPr>
-          <w:rFonts w:ascii="Courier New" w:hAnsi="Courier New" w:cs="Courier New"/>
-          <w:sz w:val="16"/>
-          <w:szCs w:val="16"/>
-          <w:lang w:val="en-US"/>
-        </w:rPr>
-        <w:t>\unzip.exe" -t large.zip</w:t>
-      </w:r>
-    </w:p>
-    <w:p>
-      <w:pPr>
-        <w:spacing w:after="0" w:line="180" w:lineRule="exact"/>
-        <w:rPr>
-          <w:rFonts w:ascii="Courier New" w:hAnsi="Courier New" w:cs="Courier New"/>
-          <w:sz w:val="16"/>
-          <w:szCs w:val="16"/>
-          <w:lang w:val="en-US"/>
-        </w:rPr>
-      </w:pPr>
-      <w:proofErr w:type="spellStart"/>
-      <w:r>
-        <w:rPr>
-          <w:rFonts w:ascii="Courier New" w:hAnsi="Courier New" w:cs="Courier New"/>
-          <w:sz w:val="16"/>
-          <w:szCs w:val="16"/>
-          <w:lang w:val="en-US"/>
-        </w:rPr>
-        <w:t>Zipfile</w:t>
-      </w:r>
-      <w:proofErr w:type="spellEnd"/>
-      <w:r>
-        <w:rPr>
-          <w:rFonts w:ascii="Courier New" w:hAnsi="Courier New" w:cs="Courier New"/>
-          <w:sz w:val="16"/>
-          <w:szCs w:val="16"/>
-          <w:lang w:val="en-US"/>
-        </w:rPr>
-        <w:t>: large.zip</w:t>
-      </w:r>
-    </w:p>
-    <w:p>
-      <w:pPr>
-        <w:spacing w:after="0" w:line="180" w:lineRule="exact"/>
-        <w:rPr>
-          <w:rFonts w:ascii="Courier New" w:hAnsi="Courier New" w:cs="Courier New"/>
-          <w:sz w:val="16"/>
-          <w:szCs w:val="16"/>
-          <w:lang w:val="en-US"/>
-        </w:rPr>
-      </w:pPr>
-    </w:p>
-    <w:p>
-      <w:pPr>
-        <w:spacing w:after="0" w:line="180" w:lineRule="exact"/>
-        <w:rPr>
-          <w:rFonts w:ascii="Courier New" w:hAnsi="Courier New" w:cs="Courier New"/>
-          <w:sz w:val="16"/>
-          <w:szCs w:val="16"/>
-          <w:lang w:val="en-US"/>
-        </w:rPr>
-      </w:pPr>
-      <w:r>
-        <w:rPr>
-          <w:rFonts w:ascii="Courier New" w:hAnsi="Courier New" w:cs="Courier New"/>
-          <w:sz w:val="16"/>
-          <w:szCs w:val="16"/>
-          <w:lang w:val="en-US"/>
-        </w:rPr>
-        <w:t xml:space="preserve">Modified                     </w:t>
-      </w:r>
-      <w:proofErr w:type="gramStart"/>
-      <w:r>
-        <w:rPr>
-          <w:rFonts w:ascii="Courier New" w:hAnsi="Courier New" w:cs="Courier New"/>
-          <w:sz w:val="16"/>
-          <w:szCs w:val="16"/>
-          <w:lang w:val="en-US"/>
-        </w:rPr>
-        <w:t>Size  Ratio</w:t>
-      </w:r>
-      <w:proofErr w:type="gramEnd"/>
-      <w:r>
-        <w:rPr>
-          <w:rFonts w:ascii="Courier New" w:hAnsi="Courier New" w:cs="Courier New"/>
-          <w:sz w:val="16"/>
-          <w:szCs w:val="16"/>
-          <w:lang w:val="en-US"/>
-        </w:rPr>
-        <w:t xml:space="preserve">      Packed  pw?      CRC Filename</w:t>
-      </w:r>
-    </w:p>
-    <w:p>
-      <w:pPr>
-        <w:spacing w:after="0" w:line="180" w:lineRule="exact"/>
-        <w:rPr>
-          <w:rFonts w:ascii="Courier New" w:hAnsi="Courier New" w:cs="Courier New"/>
-          <w:sz w:val="16"/>
-          <w:szCs w:val="16"/>
-          <w:lang w:val="en-US"/>
-        </w:rPr>
-      </w:pPr>
-      <w:r>
-        <w:rPr>
-          <w:rFonts w:ascii="Courier New" w:hAnsi="Courier New" w:cs="Courier New"/>
-          <w:sz w:val="16"/>
-          <w:szCs w:val="16"/>
-          <w:lang w:val="en-US"/>
-        </w:rPr>
-        <w:t>--------------------------------------------------------------------------------</w:t>
-      </w:r>
-    </w:p>
-    <w:p>
-      <w:pPr>
-        <w:spacing w:after="0" w:line="180" w:lineRule="exact"/>
-        <w:rPr>
-          <w:rFonts w:ascii="Courier New" w:hAnsi="Courier New" w:cs="Courier New"/>
-          <w:sz w:val="16"/>
-          <w:szCs w:val="16"/>
-          <w:lang w:val="en-US"/>
-        </w:rPr>
-      </w:pPr>
-      <w:r>
-        <w:rPr>
-          <w:rFonts w:ascii="Courier New" w:hAnsi="Courier New" w:cs="Courier New"/>
-          <w:sz w:val="16"/>
-          <w:szCs w:val="16"/>
-          <w:lang w:val="en-US"/>
-        </w:rPr>
-        <w:t>2015-02-12 13:29:24             0     0%           0    N 00000000 large/</w:t>
-      </w:r>
-    </w:p>
-    <w:p>
-      <w:pPr>
-        <w:spacing w:after="0" w:line="180" w:lineRule="exact"/>
-        <w:rPr>
-          <w:rFonts w:ascii="Courier New" w:hAnsi="Courier New" w:cs="Courier New"/>
-          <w:sz w:val="16"/>
-          <w:szCs w:val="16"/>
-          <w:lang w:val="en-US"/>
-        </w:rPr>
-      </w:pPr>
-      <w:r>
-        <w:rPr>
-          <w:rFonts w:ascii="Courier New" w:hAnsi="Courier New" w:cs="Courier New"/>
-          <w:sz w:val="16"/>
-          <w:szCs w:val="16"/>
-          <w:lang w:val="en-US"/>
-        </w:rPr>
-        <w:t>2015-01-30 15:29:08    4552192788     0%   4552192788    N 63FEE408 large/payload.cs1</w:t>
-      </w:r>
-    </w:p>
-    <w:p>
-      <w:pPr>
-        <w:spacing w:after="0" w:line="180" w:lineRule="exact"/>
-        <w:rPr>
-          <w:rFonts w:ascii="Courier New" w:hAnsi="Courier New" w:cs="Courier New"/>
-          <w:sz w:val="16"/>
-          <w:szCs w:val="16"/>
-          <w:lang w:val="en-US"/>
-        </w:rPr>
-      </w:pPr>
-      <w:r>
-        <w:rPr>
-          <w:rFonts w:ascii="Courier New" w:hAnsi="Courier New" w:cs="Courier New"/>
-          <w:sz w:val="16"/>
-          <w:szCs w:val="16"/>
-          <w:lang w:val="en-US"/>
-        </w:rPr>
-        <w:t>2015-01-30 15:29:08    4552192788     0%   4552192788    N 63FEE408 large/payload.cs2</w:t>
-      </w:r>
-    </w:p>
-    <w:p>
-      <w:pPr>
-        <w:spacing w:after="0" w:line="180" w:lineRule="exact"/>
-        <w:rPr>
-          <w:rFonts w:ascii="Courier New" w:hAnsi="Courier New" w:cs="Courier New"/>
-          <w:sz w:val="16"/>
-          <w:szCs w:val="16"/>
-          <w:lang w:val="en-US"/>
-        </w:rPr>
-      </w:pPr>
-      <w:proofErr w:type="gramStart"/>
-      <w:r>
-        <w:rPr>
-          <w:rFonts w:ascii="Courier New" w:hAnsi="Courier New" w:cs="Courier New"/>
-          <w:sz w:val="16"/>
-          <w:szCs w:val="16"/>
-          <w:lang w:val="en-US"/>
-        </w:rPr>
-        <w:t>exception</w:t>
-      </w:r>
-      <w:proofErr w:type="gramEnd"/>
-      <w:r>
-        <w:rPr>
-          <w:rFonts w:ascii="Courier New" w:hAnsi="Courier New" w:cs="Courier New"/>
-          <w:sz w:val="16"/>
-          <w:szCs w:val="16"/>
-          <w:lang w:val="en-US"/>
-        </w:rPr>
-        <w:t xml:space="preserve">: </w:t>
-      </w:r>
-      <w:proofErr w:type="spellStart"/>
-      <w:r>
-        <w:rPr>
-          <w:rFonts w:ascii="Courier New" w:hAnsi="Courier New" w:cs="Courier New"/>
-          <w:sz w:val="16"/>
-          <w:szCs w:val="16"/>
-          <w:lang w:val="en-US"/>
-        </w:rPr>
-        <w:t>Ionic.Zip.BadCrcException</w:t>
-      </w:r>
-      <w:proofErr w:type="spellEnd"/>
-      <w:r>
-        <w:rPr>
-          <w:rFonts w:ascii="Courier New" w:hAnsi="Courier New" w:cs="Courier New"/>
-          <w:sz w:val="16"/>
-          <w:szCs w:val="16"/>
-          <w:lang w:val="en-US"/>
-        </w:rPr>
-        <w:t>: CRC error: the file being extracted appears to be corrupted. Expected 0x63FEE408, Actual 0x5548DCC8</w:t>
-      </w:r>
-    </w:p>
-    <w:p>
-      <w:pPr>
-        <w:spacing w:after="0" w:line="180" w:lineRule="exact"/>
-        <w:rPr>
-          <w:rFonts w:ascii="Courier New" w:hAnsi="Courier New" w:cs="Courier New"/>
-          <w:sz w:val="16"/>
-          <w:szCs w:val="16"/>
-          <w:lang w:val="en-US"/>
-        </w:rPr>
-      </w:pPr>
-      <w:r>
-        <w:rPr>
-          <w:rFonts w:ascii="Courier New" w:hAnsi="Courier New" w:cs="Courier New"/>
-          <w:sz w:val="16"/>
-          <w:szCs w:val="16"/>
-          <w:lang w:val="en-US"/>
-        </w:rPr>
-        <w:t xml:space="preserve">   </w:t>
-      </w:r>
-      <w:proofErr w:type="spellStart"/>
-      <w:proofErr w:type="gramStart"/>
-      <w:r>
-        <w:rPr>
-          <w:rFonts w:ascii="Courier New" w:hAnsi="Courier New" w:cs="Courier New"/>
-          <w:sz w:val="16"/>
-          <w:szCs w:val="16"/>
-          <w:lang w:val="en-US"/>
-        </w:rPr>
-        <w:t>bei</w:t>
-      </w:r>
-      <w:proofErr w:type="spellEnd"/>
-      <w:proofErr w:type="gramEnd"/>
-      <w:r>
-        <w:rPr>
-          <w:rFonts w:ascii="Courier New" w:hAnsi="Courier New" w:cs="Courier New"/>
-          <w:sz w:val="16"/>
-          <w:szCs w:val="16"/>
-          <w:lang w:val="en-US"/>
-        </w:rPr>
-        <w:t xml:space="preserve"> </w:t>
-      </w:r>
-      <w:proofErr w:type="spellStart"/>
-      <w:r>
-        <w:rPr>
-          <w:rFonts w:ascii="Courier New" w:hAnsi="Courier New" w:cs="Courier New"/>
-          <w:sz w:val="16"/>
-          <w:szCs w:val="16"/>
-          <w:lang w:val="en-US"/>
-        </w:rPr>
-        <w:t>Ionic.Zip.ZipEntry.InternalExtract</w:t>
-      </w:r>
-      <w:proofErr w:type="spellEnd"/>
-      <w:r>
-        <w:rPr>
-          <w:rFonts w:ascii="Courier New" w:hAnsi="Courier New" w:cs="Courier New"/>
-          <w:sz w:val="16"/>
-          <w:szCs w:val="16"/>
-          <w:lang w:val="en-US"/>
-        </w:rPr>
-        <w:t xml:space="preserve">(String </w:t>
-      </w:r>
-      <w:proofErr w:type="spellStart"/>
-      <w:r>
-        <w:rPr>
-          <w:rFonts w:ascii="Courier New" w:hAnsi="Courier New" w:cs="Courier New"/>
-          <w:sz w:val="16"/>
-          <w:szCs w:val="16"/>
-          <w:lang w:val="en-US"/>
-        </w:rPr>
-        <w:t>baseDir</w:t>
-      </w:r>
-      <w:proofErr w:type="spellEnd"/>
-      <w:r>
-        <w:rPr>
-          <w:rFonts w:ascii="Courier New" w:hAnsi="Courier New" w:cs="Courier New"/>
-          <w:sz w:val="16"/>
-          <w:szCs w:val="16"/>
-          <w:lang w:val="en-US"/>
-        </w:rPr>
-        <w:t xml:space="preserve">, Stream </w:t>
-      </w:r>
-      <w:proofErr w:type="spellStart"/>
-      <w:r>
-        <w:rPr>
-          <w:rFonts w:ascii="Courier New" w:hAnsi="Courier New" w:cs="Courier New"/>
-          <w:sz w:val="16"/>
-          <w:szCs w:val="16"/>
-          <w:lang w:val="en-US"/>
-        </w:rPr>
-        <w:t>outstream</w:t>
-      </w:r>
-      <w:proofErr w:type="spellEnd"/>
-      <w:r>
-        <w:rPr>
-          <w:rFonts w:ascii="Courier New" w:hAnsi="Courier New" w:cs="Courier New"/>
-          <w:sz w:val="16"/>
-          <w:szCs w:val="16"/>
-          <w:lang w:val="en-US"/>
-        </w:rPr>
-        <w:t>, String password)</w:t>
-      </w:r>
-    </w:p>
-    <w:p>
-      <w:pPr>
-        <w:spacing w:after="0" w:line="180" w:lineRule="exact"/>
-        <w:rPr>
-          <w:rFonts w:ascii="Courier New" w:hAnsi="Courier New" w:cs="Courier New"/>
-          <w:sz w:val="16"/>
-          <w:szCs w:val="16"/>
-          <w:lang w:val="en-US"/>
-        </w:rPr>
-      </w:pPr>
-      <w:r>
-        <w:rPr>
-          <w:rFonts w:ascii="Courier New" w:hAnsi="Courier New" w:cs="Courier New"/>
-          <w:sz w:val="16"/>
-          <w:szCs w:val="16"/>
-          <w:lang w:val="en-US"/>
-        </w:rPr>
-        <w:t xml:space="preserve">   </w:t>
-      </w:r>
-      <w:proofErr w:type="spellStart"/>
-      <w:proofErr w:type="gramStart"/>
-      <w:r>
-        <w:rPr>
-          <w:rFonts w:ascii="Courier New" w:hAnsi="Courier New" w:cs="Courier New"/>
-          <w:sz w:val="16"/>
-          <w:szCs w:val="16"/>
-          <w:lang w:val="en-US"/>
-        </w:rPr>
-        <w:t>bei</w:t>
-      </w:r>
-      <w:proofErr w:type="spellEnd"/>
-      <w:proofErr w:type="gramEnd"/>
-      <w:r>
-        <w:rPr>
-          <w:rFonts w:ascii="Courier New" w:hAnsi="Courier New" w:cs="Courier New"/>
-          <w:sz w:val="16"/>
-          <w:szCs w:val="16"/>
-          <w:lang w:val="en-US"/>
-        </w:rPr>
-        <w:t xml:space="preserve"> </w:t>
-      </w:r>
-      <w:proofErr w:type="spellStart"/>
-      <w:r>
-        <w:rPr>
-          <w:rFonts w:ascii="Courier New" w:hAnsi="Courier New" w:cs="Courier New"/>
-          <w:sz w:val="16"/>
-          <w:szCs w:val="16"/>
-          <w:lang w:val="en-US"/>
-        </w:rPr>
-        <w:t>Ionic.Zip.ZipEntry.ExtractWithPassword</w:t>
-      </w:r>
-      <w:proofErr w:type="spellEnd"/>
-      <w:r>
-        <w:rPr>
-          <w:rFonts w:ascii="Courier New" w:hAnsi="Courier New" w:cs="Courier New"/>
-          <w:sz w:val="16"/>
-          <w:szCs w:val="16"/>
-          <w:lang w:val="en-US"/>
-        </w:rPr>
-        <w:t>(Stream stream, String password)</w:t>
-      </w:r>
-    </w:p>
-    <w:p>
-      <w:pPr>
-        <w:spacing w:after="0" w:line="180" w:lineRule="exact"/>
-        <w:rPr>
-          <w:rFonts w:ascii="Courier New" w:hAnsi="Courier New" w:cs="Courier New"/>
-          <w:sz w:val="16"/>
-          <w:szCs w:val="16"/>
-          <w:lang w:val="en-US"/>
-        </w:rPr>
-      </w:pPr>
-      <w:r>
-        <w:rPr>
-          <w:rFonts w:ascii="Courier New" w:hAnsi="Courier New" w:cs="Courier New"/>
-          <w:sz w:val="16"/>
-          <w:szCs w:val="16"/>
-          <w:lang w:val="en-US"/>
-        </w:rPr>
-        <w:t xml:space="preserve">   </w:t>
-      </w:r>
-      <w:proofErr w:type="spellStart"/>
-      <w:proofErr w:type="gramStart"/>
-      <w:r>
-        <w:rPr>
-          <w:rFonts w:ascii="Courier New" w:hAnsi="Courier New" w:cs="Courier New"/>
-          <w:sz w:val="16"/>
-          <w:szCs w:val="16"/>
-          <w:lang w:val="en-US"/>
-        </w:rPr>
-        <w:t>bei</w:t>
-      </w:r>
-      <w:proofErr w:type="spellEnd"/>
-      <w:proofErr w:type="gramEnd"/>
-      <w:r>
-        <w:rPr>
-          <w:rFonts w:ascii="Courier New" w:hAnsi="Courier New" w:cs="Courier New"/>
-          <w:sz w:val="16"/>
-          <w:szCs w:val="16"/>
-          <w:lang w:val="en-US"/>
-        </w:rPr>
-        <w:t xml:space="preserve"> </w:t>
-      </w:r>
-      <w:proofErr w:type="spellStart"/>
-      <w:r>
-        <w:rPr>
-          <w:rFonts w:ascii="Courier New" w:hAnsi="Courier New" w:cs="Courier New"/>
-          <w:sz w:val="16"/>
-          <w:szCs w:val="16"/>
-          <w:lang w:val="en-US"/>
-        </w:rPr>
-        <w:t>Ionic.Zip.Examples.UnZip.Main</w:t>
-      </w:r>
-      <w:proofErr w:type="spellEnd"/>
-      <w:r>
-        <w:rPr>
-          <w:rFonts w:ascii="Courier New" w:hAnsi="Courier New" w:cs="Courier New"/>
-          <w:sz w:val="16"/>
-          <w:szCs w:val="16"/>
-          <w:lang w:val="en-US"/>
-        </w:rPr>
-        <w:t xml:space="preserve">(String[] </w:t>
-      </w:r>
-      <w:proofErr w:type="spellStart"/>
-      <w:r>
-        <w:rPr>
-          <w:rFonts w:ascii="Courier New" w:hAnsi="Courier New" w:cs="Courier New"/>
-          <w:sz w:val="16"/>
-          <w:szCs w:val="16"/>
-          <w:lang w:val="en-US"/>
-        </w:rPr>
-        <w:t>args</w:t>
-      </w:r>
-      <w:proofErr w:type="spellEnd"/>
-      <w:r>
-        <w:rPr>
-          <w:rFonts w:ascii="Courier New" w:hAnsi="Courier New" w:cs="Courier New"/>
-          <w:sz w:val="16"/>
-          <w:szCs w:val="16"/>
-          <w:lang w:val="en-US"/>
-        </w:rPr>
-        <w:t>)</w:t>
-      </w:r>
-    </w:p>
-    <w:p>
-      <w:pPr>
-        <w:spacing w:after="0" w:line="180" w:lineRule="exact"/>
-        <w:rPr>
-          <w:rFonts w:ascii="Courier New" w:hAnsi="Courier New" w:cs="Courier New"/>
-          <w:sz w:val="16"/>
-          <w:szCs w:val="16"/>
-          <w:lang w:val="en-US"/>
-        </w:rPr>
-      </w:pPr>
-    </w:p>
-    <w:p>
-      <w:pPr>
-        <w:spacing w:after="0" w:line="180" w:lineRule="exact"/>
-        <w:rPr>
-          <w:rFonts w:ascii="Courier New" w:hAnsi="Courier New" w:cs="Courier New"/>
-          <w:sz w:val="16"/>
-          <w:szCs w:val="16"/>
-          <w:lang w:val="en-US"/>
-        </w:rPr>
-      </w:pPr>
-    </w:p>
-    <w:p>
-      <w:pPr>
-        <w:spacing w:after="0" w:line="180" w:lineRule="exact"/>
-        <w:rPr>
-          <w:rFonts w:ascii="Courier New" w:hAnsi="Courier New" w:cs="Courier New"/>
-          <w:sz w:val="16"/>
-          <w:szCs w:val="16"/>
-          <w:lang w:val="en-US"/>
-        </w:rPr>
-      </w:pPr>
-      <w:r>
-        <w:rPr>
-          <w:rFonts w:ascii="Courier New" w:hAnsi="Courier New" w:cs="Courier New"/>
-          <w:sz w:val="16"/>
-          <w:szCs w:val="16"/>
-          <w:lang w:val="en-US"/>
-        </w:rPr>
-        <w:t>ZIP-Info ++++++++++++++++++++++++++++++++++++++++++++++++++++++++++++++++++++++++++++++++++++++++++++++++++++++++</w:t>
-      </w:r>
-    </w:p>
-    <w:p>
-      <w:pPr>
-        <w:spacing w:after="0" w:line="180" w:lineRule="exact"/>
-        <w:rPr>
-          <w:rFonts w:ascii="Courier New" w:hAnsi="Courier New" w:cs="Courier New"/>
-          <w:sz w:val="16"/>
-          <w:szCs w:val="16"/>
-          <w:lang w:val="en-US"/>
-        </w:rPr>
-      </w:pPr>
-    </w:p>
-    <w:p>
-      <w:pPr>
-        <w:spacing w:after="0" w:line="180" w:lineRule="exact"/>
-        <w:rPr>
-          <w:rFonts w:ascii="Courier New" w:hAnsi="Courier New" w:cs="Courier New"/>
-          <w:sz w:val="16"/>
-          <w:szCs w:val="16"/>
-          <w:lang w:val="en-US"/>
-        </w:rPr>
-      </w:pPr>
-      <w:r>
-        <w:rPr>
-          <w:rFonts w:ascii="Courier New" w:hAnsi="Courier New" w:cs="Courier New"/>
-          <w:sz w:val="16"/>
-          <w:szCs w:val="16"/>
-          <w:lang w:val="en-US"/>
-        </w:rPr>
-        <w:lastRenderedPageBreak/>
-        <w:t xml:space="preserve">C:\TEMP\ZIP64&gt;"P:\KOST\Dokumentation\11 </w:t>
-      </w:r>
-      <w:proofErr w:type="spellStart"/>
-      <w:r>
-        <w:rPr>
-          <w:rFonts w:ascii="Courier New" w:hAnsi="Courier New" w:cs="Courier New"/>
-          <w:sz w:val="16"/>
-          <w:szCs w:val="16"/>
-          <w:lang w:val="en-US"/>
-        </w:rPr>
-        <w:t>Technotes</w:t>
-      </w:r>
-      <w:proofErr w:type="spellEnd"/>
-      <w:r>
-        <w:rPr>
-          <w:rFonts w:ascii="Courier New" w:hAnsi="Courier New" w:cs="Courier New"/>
-          <w:sz w:val="16"/>
-          <w:szCs w:val="16"/>
-          <w:lang w:val="en-US"/>
-        </w:rPr>
-        <w:t>\ZIP\</w:t>
-      </w:r>
-      <w:proofErr w:type="spellStart"/>
-      <w:r>
-        <w:rPr>
-          <w:rFonts w:ascii="Courier New" w:hAnsi="Courier New" w:cs="Courier New"/>
-          <w:sz w:val="16"/>
-          <w:szCs w:val="16"/>
-          <w:lang w:val="en-US"/>
-        </w:rPr>
-        <w:t>CLI_progs</w:t>
-      </w:r>
-      <w:proofErr w:type="spellEnd"/>
-      <w:r>
-        <w:rPr>
-          <w:rFonts w:ascii="Courier New" w:hAnsi="Courier New" w:cs="Courier New"/>
-          <w:sz w:val="16"/>
-          <w:szCs w:val="16"/>
-          <w:lang w:val="en-US"/>
-        </w:rPr>
-        <w:t>\zipinfo.exe" -t -l large.zip</w:t>
-      </w:r>
-    </w:p>
-    <w:p>
-      <w:pPr>
-        <w:spacing w:after="0" w:line="180" w:lineRule="exact"/>
-        <w:rPr>
-          <w:rFonts w:ascii="Courier New" w:hAnsi="Courier New" w:cs="Courier New"/>
-          <w:sz w:val="16"/>
-          <w:szCs w:val="16"/>
-          <w:lang w:val="en-US"/>
-        </w:rPr>
-      </w:pPr>
-      <w:r>
-        <w:rPr>
-          <w:rFonts w:ascii="Courier New" w:hAnsi="Courier New" w:cs="Courier New"/>
-          <w:sz w:val="16"/>
-          <w:szCs w:val="16"/>
-          <w:lang w:val="en-US"/>
-        </w:rPr>
-        <w:t>[large.zip]</w:t>
-      </w:r>
-    </w:p>
-    <w:p>
-      <w:pPr>
-        <w:spacing w:after="0" w:line="180" w:lineRule="exact"/>
-        <w:rPr>
-          <w:rFonts w:ascii="Courier New" w:hAnsi="Courier New" w:cs="Courier New"/>
-          <w:sz w:val="16"/>
-          <w:szCs w:val="16"/>
-          <w:lang w:val="en-US"/>
-        </w:rPr>
-      </w:pPr>
-      <w:r>
-        <w:rPr>
-          <w:rFonts w:ascii="Courier New" w:hAnsi="Courier New" w:cs="Courier New"/>
-          <w:sz w:val="16"/>
-          <w:szCs w:val="16"/>
-          <w:lang w:val="en-US"/>
-        </w:rPr>
-        <w:t xml:space="preserve">  End-of-central-directory signature not found.  Either this file is not</w:t>
-      </w:r>
-    </w:p>
-    <w:p>
-      <w:pPr>
-        <w:spacing w:after="0" w:line="180" w:lineRule="exact"/>
-        <w:rPr>
-          <w:rFonts w:ascii="Courier New" w:hAnsi="Courier New" w:cs="Courier New"/>
-          <w:sz w:val="16"/>
-          <w:szCs w:val="16"/>
-          <w:lang w:val="en-US"/>
-        </w:rPr>
-      </w:pPr>
-      <w:r>
-        <w:rPr>
-          <w:rFonts w:ascii="Courier New" w:hAnsi="Courier New" w:cs="Courier New"/>
-          <w:sz w:val="16"/>
-          <w:szCs w:val="16"/>
-          <w:lang w:val="en-US"/>
-        </w:rPr>
-        <w:t xml:space="preserve">  </w:t>
-      </w:r>
-      <w:proofErr w:type="gramStart"/>
-      <w:r>
-        <w:rPr>
-          <w:rFonts w:ascii="Courier New" w:hAnsi="Courier New" w:cs="Courier New"/>
-          <w:sz w:val="16"/>
-          <w:szCs w:val="16"/>
-          <w:lang w:val="en-US"/>
-        </w:rPr>
-        <w:t>a</w:t>
-      </w:r>
-      <w:proofErr w:type="gramEnd"/>
-      <w:r>
-        <w:rPr>
-          <w:rFonts w:ascii="Courier New" w:hAnsi="Courier New" w:cs="Courier New"/>
-          <w:sz w:val="16"/>
-          <w:szCs w:val="16"/>
-          <w:lang w:val="en-US"/>
-        </w:rPr>
-        <w:t xml:space="preserve"> </w:t>
-      </w:r>
-      <w:proofErr w:type="spellStart"/>
-      <w:r>
-        <w:rPr>
-          <w:rFonts w:ascii="Courier New" w:hAnsi="Courier New" w:cs="Courier New"/>
-          <w:sz w:val="16"/>
-          <w:szCs w:val="16"/>
-          <w:lang w:val="en-US"/>
-        </w:rPr>
-        <w:t>zipfile</w:t>
-      </w:r>
-      <w:proofErr w:type="spellEnd"/>
-      <w:r>
-        <w:rPr>
-          <w:rFonts w:ascii="Courier New" w:hAnsi="Courier New" w:cs="Courier New"/>
-          <w:sz w:val="16"/>
-          <w:szCs w:val="16"/>
-          <w:lang w:val="en-US"/>
-        </w:rPr>
-        <w:t>, or it constitutes one disk of a multi-part archive.  In the</w:t>
-      </w:r>
-    </w:p>
-    <w:p>
-      <w:pPr>
-        <w:spacing w:after="0" w:line="180" w:lineRule="exact"/>
-        <w:rPr>
-          <w:rFonts w:ascii="Courier New" w:hAnsi="Courier New" w:cs="Courier New"/>
-          <w:sz w:val="16"/>
-          <w:szCs w:val="16"/>
-          <w:lang w:val="en-US"/>
-        </w:rPr>
-      </w:pPr>
-      <w:r>
-        <w:rPr>
-          <w:rFonts w:ascii="Courier New" w:hAnsi="Courier New" w:cs="Courier New"/>
-          <w:sz w:val="16"/>
-          <w:szCs w:val="16"/>
-          <w:lang w:val="en-US"/>
-        </w:rPr>
-        <w:t xml:space="preserve">  </w:t>
-      </w:r>
-      <w:proofErr w:type="gramStart"/>
-      <w:r>
-        <w:rPr>
-          <w:rFonts w:ascii="Courier New" w:hAnsi="Courier New" w:cs="Courier New"/>
-          <w:sz w:val="16"/>
-          <w:szCs w:val="16"/>
-          <w:lang w:val="en-US"/>
-        </w:rPr>
-        <w:t>latter</w:t>
-      </w:r>
-      <w:proofErr w:type="gramEnd"/>
-      <w:r>
-        <w:rPr>
-          <w:rFonts w:ascii="Courier New" w:hAnsi="Courier New" w:cs="Courier New"/>
-          <w:sz w:val="16"/>
-          <w:szCs w:val="16"/>
-          <w:lang w:val="en-US"/>
-        </w:rPr>
-        <w:t xml:space="preserve"> case the central directory and </w:t>
-      </w:r>
-      <w:proofErr w:type="spellStart"/>
-      <w:r>
-        <w:rPr>
-          <w:rFonts w:ascii="Courier New" w:hAnsi="Courier New" w:cs="Courier New"/>
-          <w:sz w:val="16"/>
-          <w:szCs w:val="16"/>
-          <w:lang w:val="en-US"/>
-        </w:rPr>
-        <w:t>zipfile</w:t>
-      </w:r>
-      <w:proofErr w:type="spellEnd"/>
-      <w:r>
-        <w:rPr>
-          <w:rFonts w:ascii="Courier New" w:hAnsi="Courier New" w:cs="Courier New"/>
-          <w:sz w:val="16"/>
-          <w:szCs w:val="16"/>
-          <w:lang w:val="en-US"/>
-        </w:rPr>
-        <w:t xml:space="preserve"> comment will be found on</w:t>
-      </w:r>
-    </w:p>
-    <w:p>
-      <w:pPr>
-        <w:spacing w:after="0" w:line="180" w:lineRule="exact"/>
-        <w:rPr>
-          <w:rFonts w:ascii="Courier New" w:hAnsi="Courier New" w:cs="Courier New"/>
-          <w:sz w:val="16"/>
-          <w:szCs w:val="16"/>
-          <w:lang w:val="en-US"/>
-        </w:rPr>
-      </w:pPr>
-      <w:r>
-        <w:rPr>
-          <w:rFonts w:ascii="Courier New" w:hAnsi="Courier New" w:cs="Courier New"/>
-          <w:sz w:val="16"/>
-          <w:szCs w:val="16"/>
-          <w:lang w:val="en-US"/>
-        </w:rPr>
-        <w:t xml:space="preserve">  </w:t>
-      </w:r>
-      <w:proofErr w:type="gramStart"/>
-      <w:r>
-        <w:rPr>
-          <w:rFonts w:ascii="Courier New" w:hAnsi="Courier New" w:cs="Courier New"/>
-          <w:sz w:val="16"/>
-          <w:szCs w:val="16"/>
-          <w:lang w:val="en-US"/>
-        </w:rPr>
-        <w:t>the</w:t>
-      </w:r>
-      <w:proofErr w:type="gramEnd"/>
-      <w:r>
-        <w:rPr>
-          <w:rFonts w:ascii="Courier New" w:hAnsi="Courier New" w:cs="Courier New"/>
-          <w:sz w:val="16"/>
-          <w:szCs w:val="16"/>
-          <w:lang w:val="en-US"/>
-        </w:rPr>
-        <w:t xml:space="preserve"> last disk(s) of this archive.</w:t>
-      </w:r>
-    </w:p>
-    <w:p>
-      <w:pPr>
-        <w:spacing w:after="0" w:line="180" w:lineRule="exact"/>
-        <w:rPr>
-          <w:rFonts w:ascii="Courier New" w:hAnsi="Courier New" w:cs="Courier New"/>
-          <w:sz w:val="16"/>
-          <w:szCs w:val="16"/>
-          <w:lang w:val="en-US"/>
-        </w:rPr>
-      </w:pPr>
-      <w:proofErr w:type="spellStart"/>
-      <w:proofErr w:type="gramStart"/>
-      <w:r>
-        <w:rPr>
-          <w:rFonts w:ascii="Courier New" w:hAnsi="Courier New" w:cs="Courier New"/>
-          <w:sz w:val="16"/>
-          <w:szCs w:val="16"/>
-          <w:lang w:val="en-US"/>
-        </w:rPr>
-        <w:t>zipinfo</w:t>
-      </w:r>
-      <w:proofErr w:type="spellEnd"/>
-      <w:proofErr w:type="gramEnd"/>
-      <w:r>
-        <w:rPr>
-          <w:rFonts w:ascii="Courier New" w:hAnsi="Courier New" w:cs="Courier New"/>
-          <w:sz w:val="16"/>
-          <w:szCs w:val="16"/>
-          <w:lang w:val="en-US"/>
-        </w:rPr>
-        <w:t xml:space="preserve">:  cannot find </w:t>
-      </w:r>
-      <w:proofErr w:type="spellStart"/>
-      <w:r>
-        <w:rPr>
-          <w:rFonts w:ascii="Courier New" w:hAnsi="Courier New" w:cs="Courier New"/>
-          <w:sz w:val="16"/>
-          <w:szCs w:val="16"/>
-          <w:lang w:val="en-US"/>
-        </w:rPr>
-        <w:t>zipfile</w:t>
-      </w:r>
-      <w:proofErr w:type="spellEnd"/>
-      <w:r>
-        <w:rPr>
-          <w:rFonts w:ascii="Courier New" w:hAnsi="Courier New" w:cs="Courier New"/>
-          <w:sz w:val="16"/>
-          <w:szCs w:val="16"/>
-          <w:lang w:val="en-US"/>
-        </w:rPr>
-        <w:t xml:space="preserve"> directory in large.zip,</w:t>
-      </w:r>
-    </w:p>
-    <w:p>
-      <w:pPr>
-        <w:spacing w:after="0" w:line="180" w:lineRule="exact"/>
-        <w:rPr>
-          <w:rFonts w:ascii="Courier New" w:hAnsi="Courier New" w:cs="Courier New"/>
-          <w:sz w:val="16"/>
-          <w:szCs w:val="16"/>
-          <w:lang w:val="en-US"/>
-        </w:rPr>
-      </w:pPr>
-      <w:r>
-        <w:rPr>
-          <w:rFonts w:ascii="Courier New" w:hAnsi="Courier New" w:cs="Courier New"/>
-          <w:sz w:val="16"/>
-          <w:szCs w:val="16"/>
-          <w:lang w:val="en-US"/>
-        </w:rPr>
-        <w:t xml:space="preserve">          </w:t>
-      </w:r>
-      <w:proofErr w:type="gramStart"/>
-      <w:r>
-        <w:rPr>
-          <w:rFonts w:ascii="Courier New" w:hAnsi="Courier New" w:cs="Courier New"/>
-          <w:sz w:val="16"/>
-          <w:szCs w:val="16"/>
-          <w:lang w:val="en-US"/>
-        </w:rPr>
-        <w:t>and</w:t>
-      </w:r>
-      <w:proofErr w:type="gramEnd"/>
-      <w:r>
-        <w:rPr>
-          <w:rFonts w:ascii="Courier New" w:hAnsi="Courier New" w:cs="Courier New"/>
-          <w:sz w:val="16"/>
-          <w:szCs w:val="16"/>
-          <w:lang w:val="en-US"/>
-        </w:rPr>
-        <w:t xml:space="preserve"> cannot find large.zip.zip, period.</w:t>
-      </w:r>
-    </w:p>
-    <w:p>
-      <w:pPr>
-        <w:spacing w:after="0" w:line="180" w:lineRule="exact"/>
-        <w:rPr>
-          <w:rFonts w:ascii="Courier New" w:hAnsi="Courier New" w:cs="Courier New"/>
-          <w:sz w:val="16"/>
-          <w:szCs w:val="16"/>
-          <w:lang w:val="en-US"/>
-        </w:rPr>
-      </w:pPr>
-    </w:p>
-    <w:p>
-      <w:pPr>
-        <w:spacing w:after="0" w:line="180" w:lineRule="exact"/>
-        <w:rPr>
-          <w:rFonts w:ascii="Courier New" w:hAnsi="Courier New" w:cs="Courier New"/>
-          <w:sz w:val="16"/>
-          <w:szCs w:val="16"/>
-        </w:rPr>
-      </w:pPr>
-      <w:r>
-        <w:rPr>
-          <w:rFonts w:ascii="Courier New" w:hAnsi="Courier New" w:cs="Courier New"/>
-          <w:sz w:val="16"/>
-          <w:szCs w:val="16"/>
-        </w:rPr>
-        <w:t>www.info-zip.org +++++++++++++++++++++++++++++++++++++++++++++++++++++++++++++++++++++++++++++++++++++++++++++++++</w:t>
-      </w:r>
-    </w:p>
-    <w:p>
-      <w:pPr>
-        <w:spacing w:after="0" w:line="180" w:lineRule="exact"/>
-        <w:rPr>
-          <w:rFonts w:ascii="Courier New" w:hAnsi="Courier New" w:cs="Courier New"/>
-          <w:sz w:val="16"/>
-          <w:szCs w:val="16"/>
-        </w:rPr>
-      </w:pPr>
-    </w:p>
-    <w:p>
-      <w:pPr>
-        <w:spacing w:after="0" w:line="180" w:lineRule="exact"/>
-        <w:rPr>
-          <w:rFonts w:ascii="Courier New" w:hAnsi="Courier New" w:cs="Courier New"/>
-          <w:sz w:val="16"/>
-          <w:szCs w:val="16"/>
-        </w:rPr>
-      </w:pPr>
-      <w:r>
-        <w:rPr>
-          <w:rFonts w:ascii="Courier New" w:hAnsi="Courier New" w:cs="Courier New"/>
-          <w:sz w:val="16"/>
-          <w:szCs w:val="16"/>
-        </w:rPr>
-        <w:t>C:\TEMP\ZIP64&gt;"c:\Software\Git\bin\unzip.exe" -t large.zip</w:t>
-      </w:r>
-    </w:p>
-    <w:p>
-      <w:pPr>
-        <w:spacing w:after="0" w:line="180" w:lineRule="exact"/>
-        <w:rPr>
-          <w:rFonts w:ascii="Courier New" w:hAnsi="Courier New" w:cs="Courier New"/>
-          <w:sz w:val="16"/>
-          <w:szCs w:val="16"/>
-          <w:lang w:val="en-US"/>
-        </w:rPr>
-      </w:pPr>
-      <w:r>
-        <w:rPr>
-          <w:rFonts w:ascii="Courier New" w:hAnsi="Courier New" w:cs="Courier New"/>
-          <w:sz w:val="16"/>
-          <w:szCs w:val="16"/>
-          <w:lang w:val="en-US"/>
-        </w:rPr>
-        <w:t>Archive:  large.zip</w:t>
-      </w:r>
-    </w:p>
-    <w:p>
-      <w:pPr>
-        <w:spacing w:after="0" w:line="180" w:lineRule="exact"/>
-        <w:rPr>
-          <w:rFonts w:ascii="Courier New" w:hAnsi="Courier New" w:cs="Courier New"/>
-          <w:sz w:val="16"/>
-          <w:szCs w:val="16"/>
-          <w:lang w:val="en-US"/>
-        </w:rPr>
-      </w:pPr>
-      <w:proofErr w:type="gramStart"/>
-      <w:r>
-        <w:rPr>
-          <w:rFonts w:ascii="Courier New" w:hAnsi="Courier New" w:cs="Courier New"/>
-          <w:sz w:val="16"/>
-          <w:szCs w:val="16"/>
-          <w:lang w:val="en-US"/>
-        </w:rPr>
-        <w:t>warning</w:t>
-      </w:r>
-      <w:proofErr w:type="gramEnd"/>
-      <w:r>
-        <w:rPr>
-          <w:rFonts w:ascii="Courier New" w:hAnsi="Courier New" w:cs="Courier New"/>
-          <w:sz w:val="16"/>
-          <w:szCs w:val="16"/>
-          <w:lang w:val="en-US"/>
-        </w:rPr>
-        <w:t xml:space="preserve"> [large.zip]:  4294967591 extra bytes at beginning or within </w:t>
-      </w:r>
-      <w:proofErr w:type="spellStart"/>
-      <w:r>
-        <w:rPr>
-          <w:rFonts w:ascii="Courier New" w:hAnsi="Courier New" w:cs="Courier New"/>
-          <w:sz w:val="16"/>
-          <w:szCs w:val="16"/>
-          <w:lang w:val="en-US"/>
-        </w:rPr>
-        <w:t>zipfile</w:t>
-      </w:r>
-      <w:proofErr w:type="spellEnd"/>
-    </w:p>
-    <w:p>
-      <w:pPr>
-        <w:spacing w:after="0" w:line="180" w:lineRule="exact"/>
-        <w:rPr>
-          <w:rFonts w:ascii="Courier New" w:hAnsi="Courier New" w:cs="Courier New"/>
-          <w:sz w:val="16"/>
-          <w:szCs w:val="16"/>
-          <w:lang w:val="en-US"/>
-        </w:rPr>
-      </w:pPr>
-      <w:r>
-        <w:rPr>
-          <w:rFonts w:ascii="Courier New" w:hAnsi="Courier New" w:cs="Courier New"/>
-          <w:sz w:val="16"/>
-          <w:szCs w:val="16"/>
-          <w:lang w:val="en-US"/>
-        </w:rPr>
-        <w:t xml:space="preserve">  (</w:t>
-      </w:r>
-      <w:proofErr w:type="gramStart"/>
-      <w:r>
-        <w:rPr>
-          <w:rFonts w:ascii="Courier New" w:hAnsi="Courier New" w:cs="Courier New"/>
-          <w:sz w:val="16"/>
-          <w:szCs w:val="16"/>
-          <w:lang w:val="en-US"/>
-        </w:rPr>
-        <w:t>attempting</w:t>
-      </w:r>
-      <w:proofErr w:type="gramEnd"/>
-      <w:r>
-        <w:rPr>
-          <w:rFonts w:ascii="Courier New" w:hAnsi="Courier New" w:cs="Courier New"/>
-          <w:sz w:val="16"/>
-          <w:szCs w:val="16"/>
-          <w:lang w:val="en-US"/>
-        </w:rPr>
-        <w:t xml:space="preserve"> to process anyway)</w:t>
-      </w:r>
-    </w:p>
-    <w:p>
-      <w:pPr>
-        <w:spacing w:after="0" w:line="180" w:lineRule="exact"/>
-        <w:rPr>
-          <w:rFonts w:ascii="Courier New" w:hAnsi="Courier New" w:cs="Courier New"/>
-          <w:sz w:val="16"/>
-          <w:szCs w:val="16"/>
-          <w:lang w:val="en-US"/>
-        </w:rPr>
-      </w:pPr>
-      <w:proofErr w:type="gramStart"/>
-      <w:r>
-        <w:rPr>
-          <w:rFonts w:ascii="Courier New" w:hAnsi="Courier New" w:cs="Courier New"/>
-          <w:sz w:val="16"/>
-          <w:szCs w:val="16"/>
-          <w:lang w:val="en-US"/>
-        </w:rPr>
-        <w:t>error</w:t>
-      </w:r>
-      <w:proofErr w:type="gramEnd"/>
-      <w:r>
-        <w:rPr>
-          <w:rFonts w:ascii="Courier New" w:hAnsi="Courier New" w:cs="Courier New"/>
-          <w:sz w:val="16"/>
-          <w:szCs w:val="16"/>
-          <w:lang w:val="en-US"/>
-        </w:rPr>
-        <w:t xml:space="preserve"> [large.zip]:  start of central directory not found;</w:t>
-      </w:r>
-    </w:p>
-    <w:p>
-      <w:pPr>
-        <w:spacing w:after="0" w:line="180" w:lineRule="exact"/>
-        <w:rPr>
-          <w:rFonts w:ascii="Courier New" w:hAnsi="Courier New" w:cs="Courier New"/>
-          <w:sz w:val="16"/>
-          <w:szCs w:val="16"/>
-          <w:lang w:val="en-US"/>
-        </w:rPr>
-      </w:pPr>
-      <w:r>
-        <w:rPr>
-          <w:rFonts w:ascii="Courier New" w:hAnsi="Courier New" w:cs="Courier New"/>
-          <w:sz w:val="16"/>
-          <w:szCs w:val="16"/>
-          <w:lang w:val="en-US"/>
-        </w:rPr>
-        <w:t xml:space="preserve">  </w:t>
-      </w:r>
-      <w:proofErr w:type="spellStart"/>
-      <w:proofErr w:type="gramStart"/>
-      <w:r>
-        <w:rPr>
-          <w:rFonts w:ascii="Courier New" w:hAnsi="Courier New" w:cs="Courier New"/>
-          <w:sz w:val="16"/>
-          <w:szCs w:val="16"/>
-          <w:lang w:val="en-US"/>
-        </w:rPr>
-        <w:t>zipfile</w:t>
-      </w:r>
-      <w:proofErr w:type="spellEnd"/>
-      <w:proofErr w:type="gramEnd"/>
-      <w:r>
-        <w:rPr>
-          <w:rFonts w:ascii="Courier New" w:hAnsi="Courier New" w:cs="Courier New"/>
-          <w:sz w:val="16"/>
-          <w:szCs w:val="16"/>
-          <w:lang w:val="en-US"/>
-        </w:rPr>
-        <w:t xml:space="preserve"> corrupt.</w:t>
-      </w:r>
-    </w:p>
-    <w:p>
-      <w:pPr>
-        <w:spacing w:after="0" w:line="180" w:lineRule="exact"/>
-        <w:rPr>
-          <w:rFonts w:ascii="Courier New" w:hAnsi="Courier New" w:cs="Courier New"/>
-          <w:sz w:val="16"/>
-          <w:szCs w:val="16"/>
-          <w:lang w:val="en-US"/>
-        </w:rPr>
-      </w:pPr>
-      <w:r>
-        <w:rPr>
-          <w:rFonts w:ascii="Courier New" w:hAnsi="Courier New" w:cs="Courier New"/>
-          <w:sz w:val="16"/>
-          <w:szCs w:val="16"/>
-          <w:lang w:val="en-US"/>
-        </w:rPr>
-        <w:t xml:space="preserve">  (</w:t>
-      </w:r>
-      <w:proofErr w:type="gramStart"/>
-      <w:r>
-        <w:rPr>
-          <w:rFonts w:ascii="Courier New" w:hAnsi="Courier New" w:cs="Courier New"/>
-          <w:sz w:val="16"/>
-          <w:szCs w:val="16"/>
-          <w:lang w:val="en-US"/>
-        </w:rPr>
-        <w:t>please</w:t>
-      </w:r>
-      <w:proofErr w:type="gramEnd"/>
-      <w:r>
-        <w:rPr>
-          <w:rFonts w:ascii="Courier New" w:hAnsi="Courier New" w:cs="Courier New"/>
-          <w:sz w:val="16"/>
-          <w:szCs w:val="16"/>
-          <w:lang w:val="en-US"/>
-        </w:rPr>
-        <w:t xml:space="preserve"> check that you have transferred or created the </w:t>
-      </w:r>
-      <w:proofErr w:type="spellStart"/>
-      <w:r>
-        <w:rPr>
-          <w:rFonts w:ascii="Courier New" w:hAnsi="Courier New" w:cs="Courier New"/>
-          <w:sz w:val="16"/>
-          <w:szCs w:val="16"/>
-          <w:lang w:val="en-US"/>
-        </w:rPr>
-        <w:t>zipfile</w:t>
-      </w:r>
-      <w:proofErr w:type="spellEnd"/>
-      <w:r>
-        <w:rPr>
-          <w:rFonts w:ascii="Courier New" w:hAnsi="Courier New" w:cs="Courier New"/>
-          <w:sz w:val="16"/>
-          <w:szCs w:val="16"/>
-          <w:lang w:val="en-US"/>
-        </w:rPr>
-        <w:t xml:space="preserve"> in the</w:t>
-      </w:r>
-    </w:p>
-    <w:p>
-      <w:pPr>
-        <w:spacing w:after="0" w:line="180" w:lineRule="exact"/>
-        <w:rPr>
-          <w:rFonts w:ascii="Courier New" w:hAnsi="Courier New" w:cs="Courier New"/>
-          <w:sz w:val="16"/>
-          <w:szCs w:val="16"/>
-          <w:lang w:val="en-US"/>
-        </w:rPr>
-      </w:pPr>
-      <w:r>
-        <w:rPr>
-          <w:rFonts w:ascii="Courier New" w:hAnsi="Courier New" w:cs="Courier New"/>
-          <w:sz w:val="16"/>
-          <w:szCs w:val="16"/>
-          <w:lang w:val="en-US"/>
-        </w:rPr>
-        <w:t xml:space="preserve">  </w:t>
-      </w:r>
-      <w:proofErr w:type="gramStart"/>
-      <w:r>
-        <w:rPr>
-          <w:rFonts w:ascii="Courier New" w:hAnsi="Courier New" w:cs="Courier New"/>
-          <w:sz w:val="16"/>
-          <w:szCs w:val="16"/>
-          <w:lang w:val="en-US"/>
-        </w:rPr>
-        <w:t>appropriate</w:t>
-      </w:r>
-      <w:proofErr w:type="gramEnd"/>
-      <w:r>
-        <w:rPr>
-          <w:rFonts w:ascii="Courier New" w:hAnsi="Courier New" w:cs="Courier New"/>
-          <w:sz w:val="16"/>
-          <w:szCs w:val="16"/>
-          <w:lang w:val="en-US"/>
-        </w:rPr>
-        <w:t xml:space="preserve"> BINARY mode and that you have compiled </w:t>
-      </w:r>
-      <w:proofErr w:type="spellStart"/>
-      <w:r>
-        <w:rPr>
-          <w:rFonts w:ascii="Courier New" w:hAnsi="Courier New" w:cs="Courier New"/>
-          <w:sz w:val="16"/>
-          <w:szCs w:val="16"/>
-          <w:lang w:val="en-US"/>
-        </w:rPr>
-        <w:t>UnZip</w:t>
-      </w:r>
-      <w:proofErr w:type="spellEnd"/>
-      <w:r>
-        <w:rPr>
-          <w:rFonts w:ascii="Courier New" w:hAnsi="Courier New" w:cs="Courier New"/>
-          <w:sz w:val="16"/>
-          <w:szCs w:val="16"/>
-          <w:lang w:val="en-US"/>
-        </w:rPr>
-        <w:t xml:space="preserve"> properly)</w:t>
-      </w:r>
-    </w:p>
-    <w:p>
-      <w:pPr>
-        <w:spacing w:after="0" w:line="180" w:lineRule="exact"/>
-        <w:rPr>
-          <w:rFonts w:ascii="Courier New" w:hAnsi="Courier New" w:cs="Courier New"/>
-          <w:sz w:val="16"/>
-          <w:szCs w:val="16"/>
-          <w:lang w:val="en-US"/>
-        </w:rPr>
-      </w:pPr>
-    </w:p>
-    <w:p>
-      <w:pPr>
-        <w:spacing w:after="0" w:line="180" w:lineRule="exact"/>
-        <w:rPr>
-          <w:rFonts w:ascii="Courier New" w:hAnsi="Courier New" w:cs="Courier New"/>
-          <w:sz w:val="16"/>
-          <w:szCs w:val="16"/>
-          <w:lang w:val="en-US"/>
-        </w:rPr>
-      </w:pPr>
-      <w:r>
-        <w:rPr>
-          <w:rFonts w:ascii="Courier New" w:hAnsi="Courier New" w:cs="Courier New"/>
-          <w:sz w:val="16"/>
-          <w:szCs w:val="16"/>
-          <w:lang w:val="en-US"/>
-        </w:rPr>
-        <w:t>ZIP64 ++++++++++++++++++++++++++++++++++++++++++++++++++++++++++++++++++++++++++++++++++++++++++++++++++++++++++++</w:t>
-      </w:r>
-    </w:p>
-    <w:p>
-      <w:pPr>
-        <w:spacing w:after="0" w:line="180" w:lineRule="exact"/>
-        <w:rPr>
-          <w:rFonts w:ascii="Courier New" w:hAnsi="Courier New" w:cs="Courier New"/>
-          <w:sz w:val="16"/>
-          <w:szCs w:val="16"/>
-          <w:lang w:val="en-US"/>
-        </w:rPr>
-      </w:pPr>
-    </w:p>
-    <w:p>
-      <w:pPr>
-        <w:spacing w:after="0" w:line="180" w:lineRule="exact"/>
-        <w:rPr>
-          <w:rFonts w:ascii="Courier New" w:hAnsi="Courier New" w:cs="Courier New"/>
-          <w:sz w:val="16"/>
-          <w:szCs w:val="16"/>
-          <w:lang w:val="en-US"/>
-        </w:rPr>
-      </w:pPr>
-      <w:r>
-        <w:rPr>
-          <w:rFonts w:ascii="Courier New" w:hAnsi="Courier New" w:cs="Courier New"/>
-          <w:sz w:val="16"/>
-          <w:szCs w:val="16"/>
-          <w:lang w:val="en-US"/>
-        </w:rPr>
-        <w:t xml:space="preserve">C:\TEMP\ZIP64&gt;java.exe -jar "P:\KOST\Dokumentation\11 </w:t>
-      </w:r>
-      <w:proofErr w:type="spellStart"/>
-      <w:r>
-        <w:rPr>
-          <w:rFonts w:ascii="Courier New" w:hAnsi="Courier New" w:cs="Courier New"/>
-          <w:sz w:val="16"/>
-          <w:szCs w:val="16"/>
-          <w:lang w:val="en-US"/>
-        </w:rPr>
-        <w:t>Technotes</w:t>
-      </w:r>
-      <w:proofErr w:type="spellEnd"/>
-      <w:r>
-        <w:rPr>
-          <w:rFonts w:ascii="Courier New" w:hAnsi="Courier New" w:cs="Courier New"/>
-          <w:sz w:val="16"/>
-          <w:szCs w:val="16"/>
-          <w:lang w:val="en-US"/>
-        </w:rPr>
-        <w:t>\ZIP\zip64-1.04\lib\zip64.jar" l large.zip</w:t>
-      </w:r>
-    </w:p>
-    <w:p>
-      <w:pPr>
-        <w:spacing w:after="0" w:line="180" w:lineRule="exact"/>
-        <w:rPr>
-          <w:rFonts w:ascii="Courier New" w:hAnsi="Courier New" w:cs="Courier New"/>
-          <w:sz w:val="16"/>
-          <w:szCs w:val="16"/>
-        </w:rPr>
-      </w:pPr>
-      <w:r>
-        <w:rPr>
-          <w:rFonts w:ascii="Courier New" w:hAnsi="Courier New" w:cs="Courier New"/>
-          <w:sz w:val="16"/>
-          <w:szCs w:val="16"/>
-        </w:rPr>
-        <w:t xml:space="preserve">zip64 1.02 - </w:t>
-      </w:r>
-      <w:proofErr w:type="spellStart"/>
-      <w:r>
-        <w:rPr>
-          <w:rFonts w:ascii="Courier New" w:hAnsi="Courier New" w:cs="Courier New"/>
-          <w:sz w:val="16"/>
-          <w:szCs w:val="16"/>
-        </w:rPr>
-        <w:t>handles</w:t>
-      </w:r>
-      <w:proofErr w:type="spellEnd"/>
-      <w:r>
-        <w:rPr>
-          <w:rFonts w:ascii="Courier New" w:hAnsi="Courier New" w:cs="Courier New"/>
-          <w:sz w:val="16"/>
-          <w:szCs w:val="16"/>
-        </w:rPr>
-        <w:t xml:space="preserve"> ZIP64 archives</w:t>
-      </w:r>
-    </w:p>
-    <w:p>
-      <w:pPr>
-        <w:spacing w:after="0" w:line="180" w:lineRule="exact"/>
-        <w:rPr>
-          <w:rFonts w:ascii="Courier New" w:hAnsi="Courier New" w:cs="Courier New"/>
-          <w:sz w:val="16"/>
-          <w:szCs w:val="16"/>
-        </w:rPr>
-      </w:pPr>
-      <w:r>
-        <w:rPr>
-          <w:rFonts w:ascii="Courier New" w:hAnsi="Courier New" w:cs="Courier New"/>
-          <w:sz w:val="16"/>
-          <w:szCs w:val="16"/>
-        </w:rPr>
-        <w:t>Copyright (c) 2010, Hartwig Thomas, Enter AG, Zurich, Switzerland</w:t>
-      </w:r>
-    </w:p>
-    <w:p>
-      <w:pPr>
-        <w:spacing w:after="0" w:line="180" w:lineRule="exact"/>
-        <w:rPr>
-          <w:rFonts w:ascii="Courier New" w:hAnsi="Courier New" w:cs="Courier New"/>
-          <w:sz w:val="16"/>
-          <w:szCs w:val="16"/>
-          <w:lang w:val="en-US"/>
-        </w:rPr>
-      </w:pPr>
-      <w:r>
-        <w:rPr>
-          <w:rFonts w:ascii="Courier New" w:hAnsi="Courier New" w:cs="Courier New"/>
-          <w:sz w:val="16"/>
-          <w:szCs w:val="16"/>
-          <w:lang w:val="en-US"/>
-        </w:rPr>
-        <w:t>This program comes with ABSOLUTELY NO WARRANTY.</w:t>
-      </w:r>
-    </w:p>
-    <w:p>
-      <w:pPr>
-        <w:spacing w:after="0" w:line="180" w:lineRule="exact"/>
-        <w:rPr>
-          <w:rFonts w:ascii="Courier New" w:hAnsi="Courier New" w:cs="Courier New"/>
-          <w:sz w:val="16"/>
-          <w:szCs w:val="16"/>
-          <w:lang w:val="en-US"/>
-        </w:rPr>
-      </w:pPr>
-      <w:r>
-        <w:rPr>
-          <w:rFonts w:ascii="Courier New" w:hAnsi="Courier New" w:cs="Courier New"/>
-          <w:sz w:val="16"/>
-          <w:szCs w:val="16"/>
-          <w:lang w:val="en-US"/>
-        </w:rPr>
-        <w:t>This is free software, and you are welcome to redistribute it under certain conditions.</w:t>
-      </w:r>
-    </w:p>
-    <w:p>
-      <w:pPr>
-        <w:spacing w:after="0" w:line="180" w:lineRule="exact"/>
-        <w:rPr>
-          <w:rFonts w:ascii="Courier New" w:hAnsi="Courier New" w:cs="Courier New"/>
-          <w:sz w:val="16"/>
-          <w:szCs w:val="16"/>
-          <w:lang w:val="en-US"/>
-        </w:rPr>
-      </w:pPr>
-      <w:r>
-        <w:rPr>
-          <w:rFonts w:ascii="Courier New" w:hAnsi="Courier New" w:cs="Courier New"/>
-          <w:sz w:val="16"/>
-          <w:szCs w:val="16"/>
-          <w:lang w:val="en-US"/>
-        </w:rPr>
-        <w:t>See gpl-2.0.txt for details.</w:t>
-      </w:r>
-    </w:p>
-    <w:p>
-      <w:pPr>
-        <w:spacing w:after="0" w:line="180" w:lineRule="exact"/>
-        <w:rPr>
-          <w:rFonts w:ascii="Courier New" w:hAnsi="Courier New" w:cs="Courier New"/>
-          <w:sz w:val="16"/>
-          <w:szCs w:val="16"/>
-          <w:lang w:val="en-US"/>
-        </w:rPr>
-      </w:pPr>
-    </w:p>
-    <w:p>
-      <w:pPr>
-        <w:spacing w:after="0" w:line="180" w:lineRule="exact"/>
-        <w:rPr>
-          <w:rFonts w:ascii="Courier New" w:hAnsi="Courier New" w:cs="Courier New"/>
-          <w:sz w:val="16"/>
-          <w:szCs w:val="16"/>
-          <w:lang w:val="en-US"/>
-        </w:rPr>
-      </w:pPr>
-      <w:r>
-        <w:rPr>
-          <w:rFonts w:ascii="Courier New" w:hAnsi="Courier New" w:cs="Courier New"/>
-          <w:sz w:val="16"/>
-          <w:szCs w:val="16"/>
-          <w:lang w:val="en-US"/>
-        </w:rPr>
-        <w:t>Listing file entries in C:\TEMP\ZIP64\</w:t>
-      </w:r>
-      <w:proofErr w:type="gramStart"/>
-      <w:r>
-        <w:rPr>
-          <w:rFonts w:ascii="Courier New" w:hAnsi="Courier New" w:cs="Courier New"/>
-          <w:sz w:val="16"/>
-          <w:szCs w:val="16"/>
-          <w:lang w:val="en-US"/>
-        </w:rPr>
-        <w:t>large.zip ...</w:t>
-      </w:r>
-      <w:proofErr w:type="gramEnd"/>
-    </w:p>
-    <w:p>
-      <w:pPr>
-        <w:spacing w:after="0" w:line="180" w:lineRule="exact"/>
-        <w:rPr>
-          <w:rFonts w:ascii="Courier New" w:hAnsi="Courier New" w:cs="Courier New"/>
-          <w:sz w:val="16"/>
-          <w:szCs w:val="16"/>
-          <w:lang w:val="en-US"/>
-        </w:rPr>
-      </w:pPr>
-    </w:p>
-    <w:p>
-      <w:pPr>
-        <w:spacing w:after="0" w:line="180" w:lineRule="exact"/>
-        <w:rPr>
-          <w:rFonts w:ascii="Courier New" w:hAnsi="Courier New" w:cs="Courier New"/>
-          <w:sz w:val="16"/>
-          <w:szCs w:val="16"/>
-          <w:lang w:val="en-US"/>
-        </w:rPr>
-      </w:pPr>
-      <w:proofErr w:type="gramStart"/>
-      <w:r>
-        <w:rPr>
-          <w:rFonts w:ascii="Courier New" w:hAnsi="Courier New" w:cs="Courier New"/>
-          <w:sz w:val="16"/>
-          <w:szCs w:val="16"/>
-          <w:lang w:val="en-US"/>
-        </w:rPr>
-        <w:t>large</w:t>
-      </w:r>
-      <w:proofErr w:type="gramEnd"/>
-      <w:r>
-        <w:rPr>
-          <w:rFonts w:ascii="Courier New" w:hAnsi="Courier New" w:cs="Courier New"/>
-          <w:sz w:val="16"/>
-          <w:szCs w:val="16"/>
-          <w:lang w:val="en-US"/>
-        </w:rPr>
-        <w:t>/ - ZIP32 entry</w:t>
-      </w:r>
-    </w:p>
-    <w:p>
-      <w:pPr>
-        <w:spacing w:after="0" w:line="180" w:lineRule="exact"/>
-        <w:rPr>
-          <w:rFonts w:ascii="Courier New" w:hAnsi="Courier New" w:cs="Courier New"/>
-          <w:sz w:val="16"/>
-          <w:szCs w:val="16"/>
-          <w:lang w:val="en-US"/>
-        </w:rPr>
-      </w:pPr>
-      <w:r>
-        <w:rPr>
-          <w:rFonts w:ascii="Courier New" w:hAnsi="Courier New" w:cs="Courier New"/>
-          <w:sz w:val="16"/>
-          <w:szCs w:val="16"/>
-          <w:lang w:val="en-US"/>
-        </w:rPr>
-        <w:t xml:space="preserve">  Date           : 2015.02.12 13:29:24</w:t>
-      </w:r>
-    </w:p>
-    <w:p>
-      <w:pPr>
-        <w:spacing w:after="0" w:line="180" w:lineRule="exact"/>
-        <w:rPr>
-          <w:rFonts w:ascii="Courier New" w:hAnsi="Courier New" w:cs="Courier New"/>
-          <w:sz w:val="16"/>
-          <w:szCs w:val="16"/>
-          <w:lang w:val="en-US"/>
-        </w:rPr>
-      </w:pPr>
-      <w:r>
-        <w:rPr>
-          <w:rFonts w:ascii="Courier New" w:hAnsi="Courier New" w:cs="Courier New"/>
-          <w:sz w:val="16"/>
-          <w:szCs w:val="16"/>
-          <w:lang w:val="en-US"/>
-        </w:rPr>
-        <w:t xml:space="preserve">  Size           : 0</w:t>
-      </w:r>
-    </w:p>
-    <w:p>
-      <w:pPr>
-        <w:spacing w:after="0" w:line="180" w:lineRule="exact"/>
-        <w:rPr>
-          <w:rFonts w:ascii="Courier New" w:hAnsi="Courier New" w:cs="Courier New"/>
-          <w:sz w:val="16"/>
-          <w:szCs w:val="16"/>
-          <w:lang w:val="en-US"/>
-        </w:rPr>
-      </w:pPr>
-      <w:r>
-        <w:rPr>
-          <w:rFonts w:ascii="Courier New" w:hAnsi="Courier New" w:cs="Courier New"/>
-          <w:sz w:val="16"/>
-          <w:szCs w:val="16"/>
-          <w:lang w:val="en-US"/>
-        </w:rPr>
-        <w:t xml:space="preserve">  </w:t>
-      </w:r>
-      <w:proofErr w:type="spellStart"/>
-      <w:r>
-        <w:rPr>
-          <w:rFonts w:ascii="Courier New" w:hAnsi="Courier New" w:cs="Courier New"/>
-          <w:sz w:val="16"/>
-          <w:szCs w:val="16"/>
-          <w:lang w:val="en-US"/>
-        </w:rPr>
-        <w:t>Crc</w:t>
-      </w:r>
-      <w:proofErr w:type="spellEnd"/>
-      <w:r>
-        <w:rPr>
-          <w:rFonts w:ascii="Courier New" w:hAnsi="Courier New" w:cs="Courier New"/>
-          <w:sz w:val="16"/>
-          <w:szCs w:val="16"/>
-          <w:lang w:val="en-US"/>
-        </w:rPr>
-        <w:t xml:space="preserve">            : 0x00000000</w:t>
-      </w:r>
-    </w:p>
-    <w:p>
-      <w:pPr>
-        <w:spacing w:after="0" w:line="180" w:lineRule="exact"/>
-        <w:rPr>
-          <w:rFonts w:ascii="Courier New" w:hAnsi="Courier New" w:cs="Courier New"/>
-          <w:sz w:val="16"/>
-          <w:szCs w:val="16"/>
-          <w:lang w:val="en-US"/>
-        </w:rPr>
-      </w:pPr>
-    </w:p>
-    <w:p>
-      <w:pPr>
-        <w:spacing w:after="0" w:line="180" w:lineRule="exact"/>
-        <w:rPr>
-          <w:rFonts w:ascii="Courier New" w:hAnsi="Courier New" w:cs="Courier New"/>
-          <w:sz w:val="16"/>
-          <w:szCs w:val="16"/>
-          <w:lang w:val="en-US"/>
-        </w:rPr>
-      </w:pPr>
-      <w:proofErr w:type="gramStart"/>
-      <w:r>
-        <w:rPr>
-          <w:rFonts w:ascii="Courier New" w:hAnsi="Courier New" w:cs="Courier New"/>
-          <w:sz w:val="16"/>
-          <w:szCs w:val="16"/>
-          <w:lang w:val="en-US"/>
-        </w:rPr>
-        <w:t>large/</w:t>
-      </w:r>
-      <w:proofErr w:type="gramEnd"/>
-      <w:r>
-        <w:rPr>
-          <w:rFonts w:ascii="Courier New" w:hAnsi="Courier New" w:cs="Courier New"/>
-          <w:sz w:val="16"/>
-          <w:szCs w:val="16"/>
-          <w:lang w:val="en-US"/>
-        </w:rPr>
-        <w:t>payload.cs1</w:t>
-      </w:r>
-    </w:p>
-    <w:p>
-      <w:pPr>
-        <w:spacing w:after="0" w:line="180" w:lineRule="exact"/>
-        <w:rPr>
-          <w:rFonts w:ascii="Courier New" w:hAnsi="Courier New" w:cs="Courier New"/>
-          <w:sz w:val="16"/>
-          <w:szCs w:val="16"/>
-          <w:lang w:val="en-US"/>
-        </w:rPr>
-      </w:pPr>
-      <w:r>
-        <w:rPr>
-          <w:rFonts w:ascii="Courier New" w:hAnsi="Courier New" w:cs="Courier New"/>
-          <w:sz w:val="16"/>
-          <w:szCs w:val="16"/>
-          <w:lang w:val="en-US"/>
-        </w:rPr>
-        <w:t xml:space="preserve">  Date           : 2015.01.30 15:29:08</w:t>
-      </w:r>
-    </w:p>
-    <w:p>
-      <w:pPr>
-        <w:spacing w:after="0" w:line="180" w:lineRule="exact"/>
-        <w:rPr>
-          <w:rFonts w:ascii="Courier New" w:hAnsi="Courier New" w:cs="Courier New"/>
-          <w:sz w:val="16"/>
-          <w:szCs w:val="16"/>
-          <w:lang w:val="en-US"/>
-        </w:rPr>
-      </w:pPr>
-      <w:r>
-        <w:rPr>
-          <w:rFonts w:ascii="Courier New" w:hAnsi="Courier New" w:cs="Courier New"/>
-          <w:sz w:val="16"/>
-          <w:szCs w:val="16"/>
-          <w:lang w:val="en-US"/>
-        </w:rPr>
-        <w:t xml:space="preserve">  Size           : 4'552'192'788</w:t>
-      </w:r>
-    </w:p>
-    <w:p>
-      <w:pPr>
-        <w:spacing w:after="0" w:line="180" w:lineRule="exact"/>
-        <w:rPr>
-          <w:rFonts w:ascii="Courier New" w:hAnsi="Courier New" w:cs="Courier New"/>
-          <w:sz w:val="16"/>
-          <w:szCs w:val="16"/>
-          <w:lang w:val="en-US"/>
-        </w:rPr>
-      </w:pPr>
-      <w:r>
-        <w:rPr>
-          <w:rFonts w:ascii="Courier New" w:hAnsi="Courier New" w:cs="Courier New"/>
-          <w:sz w:val="16"/>
-          <w:szCs w:val="16"/>
-          <w:lang w:val="en-US"/>
-        </w:rPr>
-        <w:t xml:space="preserve">  </w:t>
-      </w:r>
-      <w:proofErr w:type="spellStart"/>
-      <w:r>
-        <w:rPr>
-          <w:rFonts w:ascii="Courier New" w:hAnsi="Courier New" w:cs="Courier New"/>
-          <w:sz w:val="16"/>
-          <w:szCs w:val="16"/>
-          <w:lang w:val="en-US"/>
-        </w:rPr>
-        <w:t>Crc</w:t>
-      </w:r>
-      <w:proofErr w:type="spellEnd"/>
-      <w:r>
-        <w:rPr>
-          <w:rFonts w:ascii="Courier New" w:hAnsi="Courier New" w:cs="Courier New"/>
-          <w:sz w:val="16"/>
-          <w:szCs w:val="16"/>
-          <w:lang w:val="en-US"/>
-        </w:rPr>
-        <w:t xml:space="preserve">            : 0x63fee408</w:t>
-      </w:r>
-    </w:p>
-    <w:p>
-      <w:pPr>
-        <w:spacing w:after="0" w:line="180" w:lineRule="exact"/>
-        <w:rPr>
-          <w:rFonts w:ascii="Courier New" w:hAnsi="Courier New" w:cs="Courier New"/>
-          <w:sz w:val="16"/>
-          <w:szCs w:val="16"/>
-          <w:lang w:val="en-US"/>
-        </w:rPr>
-      </w:pPr>
-    </w:p>
-    <w:p>
-      <w:pPr>
-        <w:spacing w:after="0" w:line="180" w:lineRule="exact"/>
-        <w:rPr>
-          <w:rFonts w:ascii="Courier New" w:hAnsi="Courier New" w:cs="Courier New"/>
-          <w:sz w:val="16"/>
-          <w:szCs w:val="16"/>
-          <w:lang w:val="en-US"/>
-        </w:rPr>
-      </w:pPr>
-      <w:proofErr w:type="gramStart"/>
-      <w:r>
-        <w:rPr>
-          <w:rFonts w:ascii="Courier New" w:hAnsi="Courier New" w:cs="Courier New"/>
-          <w:sz w:val="16"/>
-          <w:szCs w:val="16"/>
-          <w:lang w:val="en-US"/>
-        </w:rPr>
-        <w:t>large/</w:t>
-      </w:r>
-      <w:proofErr w:type="gramEnd"/>
-      <w:r>
-        <w:rPr>
-          <w:rFonts w:ascii="Courier New" w:hAnsi="Courier New" w:cs="Courier New"/>
-          <w:sz w:val="16"/>
-          <w:szCs w:val="16"/>
-          <w:lang w:val="en-US"/>
-        </w:rPr>
-        <w:t>payload.cs2</w:t>
-      </w:r>
-    </w:p>
-    <w:p>
-      <w:pPr>
-        <w:spacing w:after="0" w:line="180" w:lineRule="exact"/>
-        <w:rPr>
-          <w:rFonts w:ascii="Courier New" w:hAnsi="Courier New" w:cs="Courier New"/>
-          <w:sz w:val="16"/>
-          <w:szCs w:val="16"/>
-          <w:lang w:val="en-US"/>
-        </w:rPr>
-      </w:pPr>
-      <w:r>
-        <w:rPr>
-          <w:rFonts w:ascii="Courier New" w:hAnsi="Courier New" w:cs="Courier New"/>
-          <w:sz w:val="16"/>
-          <w:szCs w:val="16"/>
-          <w:lang w:val="en-US"/>
-        </w:rPr>
-        <w:t xml:space="preserve">  Date           : 2015.01.30 15:29:08</w:t>
-      </w:r>
-    </w:p>
-    <w:p>
-      <w:pPr>
-        <w:spacing w:after="0" w:line="180" w:lineRule="exact"/>
-        <w:rPr>
-          <w:rFonts w:ascii="Courier New" w:hAnsi="Courier New" w:cs="Courier New"/>
-          <w:sz w:val="16"/>
-          <w:szCs w:val="16"/>
-          <w:lang w:val="en-US"/>
-        </w:rPr>
-      </w:pPr>
-      <w:r>
-        <w:rPr>
-          <w:rFonts w:ascii="Courier New" w:hAnsi="Courier New" w:cs="Courier New"/>
-          <w:sz w:val="16"/>
-          <w:szCs w:val="16"/>
-          <w:lang w:val="en-US"/>
-        </w:rPr>
-        <w:t xml:space="preserve">  Size           : 4'552'192'788</w:t>
-      </w:r>
-    </w:p>
-    <w:p>
-      <w:pPr>
-        <w:spacing w:after="0" w:line="180" w:lineRule="exact"/>
-        <w:rPr>
-          <w:rFonts w:ascii="Courier New" w:hAnsi="Courier New" w:cs="Courier New"/>
-          <w:sz w:val="16"/>
-          <w:szCs w:val="16"/>
-          <w:lang w:val="en-US"/>
-        </w:rPr>
-      </w:pPr>
-      <w:r>
-        <w:rPr>
-          <w:rFonts w:ascii="Courier New" w:hAnsi="Courier New" w:cs="Courier New"/>
-          <w:sz w:val="16"/>
-          <w:szCs w:val="16"/>
-          <w:lang w:val="en-US"/>
-        </w:rPr>
-        <w:t xml:space="preserve">  </w:t>
-      </w:r>
-      <w:proofErr w:type="spellStart"/>
-      <w:r>
-        <w:rPr>
-          <w:rFonts w:ascii="Courier New" w:hAnsi="Courier New" w:cs="Courier New"/>
-          <w:sz w:val="16"/>
-          <w:szCs w:val="16"/>
-          <w:lang w:val="en-US"/>
-        </w:rPr>
-        <w:t>Crc</w:t>
-      </w:r>
-      <w:proofErr w:type="spellEnd"/>
-      <w:r>
-        <w:rPr>
-          <w:rFonts w:ascii="Courier New" w:hAnsi="Courier New" w:cs="Courier New"/>
-          <w:sz w:val="16"/>
-          <w:szCs w:val="16"/>
-          <w:lang w:val="en-US"/>
-        </w:rPr>
-        <w:t xml:space="preserve">            : 0x63fee408</w:t>
-      </w:r>
-    </w:p>
-    <w:p>
-      <w:pPr>
-        <w:spacing w:after="0" w:line="180" w:lineRule="exact"/>
-        <w:rPr>
-          <w:rFonts w:ascii="Courier New" w:hAnsi="Courier New" w:cs="Courier New"/>
-          <w:sz w:val="16"/>
-          <w:szCs w:val="16"/>
-          <w:lang w:val="en-US"/>
-        </w:rPr>
-      </w:pPr>
-    </w:p>
-    <w:p>
-      <w:pPr>
-        <w:spacing w:after="0" w:line="180" w:lineRule="exact"/>
-        <w:rPr>
-          <w:rFonts w:ascii="Courier New" w:hAnsi="Courier New" w:cs="Courier New"/>
-          <w:sz w:val="16"/>
-          <w:szCs w:val="16"/>
-          <w:lang w:val="en-US"/>
-        </w:rPr>
-      </w:pPr>
-      <w:r>
-        <w:rPr>
-          <w:rFonts w:ascii="Courier New" w:hAnsi="Courier New" w:cs="Courier New"/>
-          <w:sz w:val="16"/>
-          <w:szCs w:val="16"/>
-          <w:lang w:val="en-US"/>
-        </w:rPr>
-        <w:t>3 matching file entries found.</w:t>
-      </w:r>
-    </w:p>
-    <w:p>
-      <w:pPr>
-        <w:spacing w:after="0" w:line="180" w:lineRule="exact"/>
-        <w:rPr>
-          <w:rFonts w:ascii="Courier New" w:hAnsi="Courier New" w:cs="Courier New"/>
-          <w:sz w:val="16"/>
-          <w:szCs w:val="16"/>
-          <w:lang w:val="en-US"/>
-        </w:rPr>
-      </w:pPr>
-    </w:p>
-    <w:p>
-      <w:pPr>
-        <w:spacing w:after="0" w:line="180" w:lineRule="exact"/>
-        <w:rPr>
-          <w:rFonts w:ascii="Courier New" w:hAnsi="Courier New" w:cs="Courier New"/>
-          <w:sz w:val="16"/>
-          <w:szCs w:val="16"/>
-          <w:lang w:val="en-US"/>
-        </w:rPr>
-      </w:pPr>
-      <w:r>
-        <w:rPr>
-          <w:rFonts w:ascii="Courier New" w:hAnsi="Courier New" w:cs="Courier New"/>
-          <w:sz w:val="16"/>
-          <w:szCs w:val="16"/>
-          <w:lang w:val="en-US"/>
-        </w:rPr>
-        <w:t>C:\TEMP\ZIP64&gt;</w:t>
-      </w:r>
-    </w:p>
-    <w:p>
-      <w:pPr>
-        <w:spacing w:after="0" w:line="180" w:lineRule="exact"/>
-        <w:rPr>
-          <w:rFonts w:ascii="Courier New" w:hAnsi="Courier New" w:cs="Courier New"/>
-          <w:sz w:val="16"/>
-          <w:szCs w:val="16"/>
-          <w:lang w:val="en-US"/>
-        </w:rPr>
-      </w:pPr>
-    </w:p>
-    <w:p>
-      <w:pPr>
-        <w:rPr>
-          <w:rFonts w:ascii="Courier New" w:hAnsi="Courier New" w:cs="Courier New"/>
-          <w:sz w:val="16"/>
-          <w:szCs w:val="16"/>
-          <w:lang w:val="en-US"/>
-        </w:rPr>
-      </w:pPr>
-      <w:r>
-        <w:rPr>
-          <w:rFonts w:ascii="Courier New" w:hAnsi="Courier New" w:cs="Courier New"/>
-          <w:sz w:val="16"/>
-          <w:szCs w:val="16"/>
-          <w:lang w:val="en-US"/>
-        </w:rPr>
-        <w:br w:type="page"/>
-      </w:r>
-    </w:p>
-    <w:p>
-      <w:pPr>
-        <w:spacing w:after="0" w:line="180" w:lineRule="exact"/>
-        <w:rPr>
-          <w:rFonts w:ascii="Courier New" w:hAnsi="Courier New" w:cs="Courier New"/>
-          <w:sz w:val="16"/>
-          <w:szCs w:val="16"/>
-          <w:lang w:val="en-US"/>
-        </w:rPr>
-      </w:pPr>
-      <w:bookmarkStart w:id="0" w:name="_GoBack"/>
-      <w:r>
-        <w:rPr>
-          <w:noProof/>
-          <w:lang w:eastAsia="de-CH"/>
-        </w:rPr>
-        <w:lastRenderedPageBreak/>
-        <w:drawing>
-          <wp:anchor distT="0" distB="0" distL="114300" distR="114300" simplePos="0" relativeHeight="251658240" behindDoc="1" locked="0" layoutInCell="1" allowOverlap="1" wp14:anchorId="57014CA8" wp14:editId="67E69F6C">
-            <wp:simplePos x="0" y="0"/>
-            <wp:positionH relativeFrom="column">
-              <wp:posOffset>-38735</wp:posOffset>
-            </wp:positionH>
-            <wp:positionV relativeFrom="paragraph">
-              <wp:posOffset>172720</wp:posOffset>
-            </wp:positionV>
-            <wp:extent cx="6390640" cy="3195320"/>
-            <wp:effectExtent l="0" t="0" r="0" b="5080"/>
-            <wp:wrapTight wrapText="bothSides">
-              <wp:wrapPolygon edited="0">
-                <wp:start x="0" y="0"/>
-                <wp:lineTo x="0" y="21506"/>
-                <wp:lineTo x="21506" y="21506"/>
-                <wp:lineTo x="21506" y="0"/>
-                <wp:lineTo x="0" y="0"/>
-              </wp:wrapPolygon>
-            </wp:wrapTight>
-            <wp:docPr id="1" name="Grafik 1"/>
-            <wp:cNvGraphicFramePr>
-              <a:graphicFrameLocks xmlns:a="http://schemas.openxmlformats.org/drawingml/2006/main" noChangeAspect="1"/>
-            </wp:cNvGraphicFramePr>
-            <a:graphic xmlns:a="http://schemas.openxmlformats.org/drawingml/2006/main">
-              <a:graphicData uri="http://schemas.openxmlformats.org/drawingml/2006/picture">
-                <pic:pic xmlns:pic="http://schemas.openxmlformats.org/drawingml/2006/picture">
-                  <pic:nvPicPr>
-                    <pic:cNvPr id="1" name=""/>
-                    <pic:cNvPicPr/>
-                  </pic:nvPicPr>
-                  <pic:blipFill>
-                    <a:blip r:embed="rId4">
-                      <a:extLst>
-                        <a:ext uri="{28A0092B-C50C-407E-A947-70E740481C1C}">
-                          <a14:useLocalDpi xmlns:a14="http://schemas.microsoft.com/office/drawing/2010/main" val="0"/>
-                        </a:ext>
-                      </a:extLst>
-                    </a:blip>
-                    <a:stretch>
-                      <a:fillRect/>
-                    </a:stretch>
-                  </pic:blipFill>
-                  <pic:spPr>
-                    <a:xfrm>
-                      <a:off x="0" y="0"/>
-                      <a:ext cx="6390640" cy="3195320"/>
-                    </a:xfrm>
-                    <a:prstGeom prst="rect">
-                      <a:avLst/>
-                    </a:prstGeom>
-                  </pic:spPr>
-                </pic:pic>
-              </a:graphicData>
-            </a:graphic>
-            <wp14:sizeRelH relativeFrom="page">
-              <wp14:pctWidth>0</wp14:pctWidth>
-            </wp14:sizeRelH>
-            <wp14:sizeRelV relativeFrom="page">
-              <wp14:pctHeight>0</wp14:pctHeight>
-            </wp14:sizeRelV>
-          </wp:anchor>
-        </w:drawing>
-      </w:r>
-      <w:bookmarkEnd w:id="0"/>
     </w:p>
     <w:sectPr>
       <w:pgSz w:w="11906" w:h="16838"/>

</xml_diff>